<commit_message>
minor update to NW SAM
</commit_message>
<xml_diff>
--- a/NW_SAM.docx
+++ b/NW_SAM.docx
@@ -469,34 +469,58 @@
       <w:r>
         <w:t xml:space="preserve">Maturity status was determined following Jones et al. 2009:</w:t>
       </w:r>
-      <w:r>
-        <w:t xml:space="preserve"> </w:t>
-      </w:r>
-      <w:r>
-        <w:t xml:space="preserve">-Stage 0, has no apparent development of gonad (immature).</w:t>
-      </w:r>
-      <w:r>
-        <w:t xml:space="preserve"> </w:t>
-      </w:r>
-      <w:r>
-        <w:t xml:space="preserve">-Stage 1, gonad development has started, such that it is possible to determine sex of animal, although the gonad at this stage is very slight, at its most developed form it is translucent so that the digestive gland is still visible underneath (immature).</w:t>
-      </w:r>
-      <w:r>
-        <w:t xml:space="preserve"> </w:t>
-      </w:r>
-      <w:r>
-        <w:t xml:space="preserve">-Stage 2, gonad is obvious at the extremities of the digestive gland, it is opaque but not yet fully formed. The eggs in females are visible at low magnification while males are viscous creamy yellow (mature).</w:t>
-      </w:r>
-      <w:r>
-        <w:t xml:space="preserve"> </w:t>
-      </w:r>
-      <w:r>
-        <w:t xml:space="preserve">-Stage 3, fully formed gonad (mature). Stages 1 to 3 can be grouped by sex but only stages 2 and 3 are considered mature as although in stage 1 sex may be determined, that individual is unlikely to be reproductive and so is categorised as immature male or female (mature).</w:t>
-      </w:r>
     </w:p>
     <w:p>
       <w:pPr>
-        <w:pStyle w:val="BodyText"/>
+        <w:numPr>
+          <w:ilvl w:val="0"/>
+          <w:numId w:val="1001"/>
+        </w:numPr>
+        <w:pStyle w:val="Compact"/>
+      </w:pPr>
+      <w:r>
+        <w:t xml:space="preserve">Stage 0, has no apparent development of gonad (immature).</w:t>
+      </w:r>
+    </w:p>
+    <w:p>
+      <w:pPr>
+        <w:numPr>
+          <w:ilvl w:val="0"/>
+          <w:numId w:val="1001"/>
+        </w:numPr>
+        <w:pStyle w:val="Compact"/>
+      </w:pPr>
+      <w:r>
+        <w:t xml:space="preserve">Stage 1, gonad development has started, such that it is possible to determine sex of animal, although the gonad at this stage is very slight, at its most developed form it is translucent so that the digestive gland is still visible underneath (immature).</w:t>
+      </w:r>
+    </w:p>
+    <w:p>
+      <w:pPr>
+        <w:numPr>
+          <w:ilvl w:val="0"/>
+          <w:numId w:val="1001"/>
+        </w:numPr>
+        <w:pStyle w:val="Compact"/>
+      </w:pPr>
+      <w:r>
+        <w:t xml:space="preserve">Stage 2, gonad is obvious at the extremities of the digestive gland, it is opaque but not yet fully formed. The eggs in females are visible at low magnification while males are viscous creamy yellow (mature).</w:t>
+      </w:r>
+    </w:p>
+    <w:p>
+      <w:pPr>
+        <w:numPr>
+          <w:ilvl w:val="0"/>
+          <w:numId w:val="1001"/>
+        </w:numPr>
+        <w:pStyle w:val="Compact"/>
+      </w:pPr>
+      <w:r>
+        <w:t xml:space="preserve">Stage 3, fully formed gonad (mature). Stages 1 to 3 can be grouped by sex but only stages 2 and 3 are considered mature as although in stage 1 sex may be determined, that individual is unlikely to be reproductive and so is categorised as immature male or female (mature).</w:t>
+      </w:r>
+    </w:p>
+    <w:p>
+      <w:pPr>
+        <w:pStyle w:val="FirstParagraph"/>
       </w:pPr>
       <w:r>
         <w:t xml:space="preserve">A dataframe has been created to run the</w:t>
@@ -517,19 +541,31 @@
         <w:t xml:space="preserve"> </w:t>
       </w:r>
       <w:r>
-        <w:t xml:space="preserve">function where maturity has been classified as</w:t>
-      </w:r>
-      <w:r>
-        <w:t xml:space="preserve"> </w:t>
-      </w:r>
-      <w:r>
-        <w:t xml:space="preserve">-M = stages 0-1</w:t>
-      </w:r>
-      <w:r>
-        <w:t xml:space="preserve"> </w:t>
-      </w:r>
-      <w:r>
-        <w:t xml:space="preserve">-I = stages 2-3.</w:t>
+        <w:t xml:space="preserve">function where maturity has been classified as:</w:t>
+      </w:r>
+    </w:p>
+    <w:p>
+      <w:pPr>
+        <w:numPr>
+          <w:ilvl w:val="0"/>
+          <w:numId w:val="1002"/>
+        </w:numPr>
+        <w:pStyle w:val="Compact"/>
+      </w:pPr>
+      <w:r>
+        <w:t xml:space="preserve">M = stages 0-1</w:t>
+      </w:r>
+    </w:p>
+    <w:p>
+      <w:pPr>
+        <w:numPr>
+          <w:ilvl w:val="0"/>
+          <w:numId w:val="1002"/>
+        </w:numPr>
+        <w:pStyle w:val="Compact"/>
+      </w:pPr>
+      <w:r>
+        <w:t xml:space="preserve">I = stages 2-3.</w:t>
       </w:r>
     </w:p>
     <w:p>
@@ -2664,8 +2700,90 @@
       </w:pPr>
     </w:lvl>
   </w:abstractNum>
+  <w:abstractNum w:abstractNumId="991">
+    <w:nsid w:val="A991"/>
+    <w:multiLevelType w:val="multilevel"/>
+    <w:lvl w:ilvl="0">
+      <w:numFmt w:val="bullet"/>
+      <w:lvlText w:val="•"/>
+      <w:lvlJc w:val="left"/>
+      <w:pPr>
+        <w:ind w:left="720" w:hanging="480"/>
+      </w:pPr>
+    </w:lvl>
+    <w:lvl w:ilvl="1">
+      <w:numFmt w:val="bullet"/>
+      <w:lvlText w:val="–"/>
+      <w:lvlJc w:val="left"/>
+      <w:pPr>
+        <w:ind w:left="1440" w:hanging="480"/>
+      </w:pPr>
+    </w:lvl>
+    <w:lvl w:ilvl="2">
+      <w:numFmt w:val="bullet"/>
+      <w:lvlText w:val="•"/>
+      <w:lvlJc w:val="left"/>
+      <w:pPr>
+        <w:ind w:left="2160" w:hanging="480"/>
+      </w:pPr>
+    </w:lvl>
+    <w:lvl w:ilvl="3">
+      <w:numFmt w:val="bullet"/>
+      <w:lvlText w:val="–"/>
+      <w:lvlJc w:val="left"/>
+      <w:pPr>
+        <w:ind w:left="2880" w:hanging="480"/>
+      </w:pPr>
+    </w:lvl>
+    <w:lvl w:ilvl="4">
+      <w:numFmt w:val="bullet"/>
+      <w:lvlText w:val="•"/>
+      <w:lvlJc w:val="left"/>
+      <w:pPr>
+        <w:ind w:left="3600" w:hanging="480"/>
+      </w:pPr>
+    </w:lvl>
+    <w:lvl w:ilvl="5">
+      <w:numFmt w:val="bullet"/>
+      <w:lvlText w:val="–"/>
+      <w:lvlJc w:val="left"/>
+      <w:pPr>
+        <w:ind w:left="4320" w:hanging="480"/>
+      </w:pPr>
+    </w:lvl>
+    <w:lvl w:ilvl="6">
+      <w:numFmt w:val="bullet"/>
+      <w:lvlText w:val="•"/>
+      <w:lvlJc w:val="left"/>
+      <w:pPr>
+        <w:ind w:left="5040" w:hanging="480"/>
+      </w:pPr>
+    </w:lvl>
+    <w:lvl w:ilvl="7">
+      <w:numFmt w:val="bullet"/>
+      <w:lvlText w:val="–"/>
+      <w:lvlJc w:val="left"/>
+      <w:pPr>
+        <w:ind w:left="5760" w:hanging="480"/>
+      </w:pPr>
+    </w:lvl>
+    <w:lvl w:ilvl="8">
+      <w:numFmt w:val="bullet"/>
+      <w:lvlText w:val="•"/>
+      <w:lvlJc w:val="left"/>
+      <w:pPr>
+        <w:ind w:left="6480" w:hanging="480"/>
+      </w:pPr>
+    </w:lvl>
+  </w:abstractNum>
   <w:num w:numId="1000">
     <w:abstractNumId w:val="990"/>
+  </w:num>
+  <w:num w:numId="1001">
+    <w:abstractNumId w:val="991"/>
+  </w:num>
+  <w:num w:numId="1002">
+    <w:abstractNumId w:val="991"/>
   </w:num>
 </w:numbering>
 </file>

</xml_diff>

<commit_message>
JM changes to NW SAM
</commit_message>
<xml_diff>
--- a/NW_SAM.docx
+++ b/NW_SAM.docx
@@ -121,13 +121,13 @@
         <w:t xml:space="preserve"> </w:t>
       </w:r>
       <w:r>
-        <w:t xml:space="preserve">30</w:t>
-      </w:r>
-      <w:r>
-        <w:t xml:space="preserve"> </w:t>
-      </w:r>
-      <w:r>
-        <w:t xml:space="preserve">January,</w:t>
+        <w:t xml:space="preserve">04</w:t>
+      </w:r>
+      <w:r>
+        <w:t xml:space="preserve"> </w:t>
+      </w:r>
+      <w:r>
+        <w:t xml:space="preserve">February,</w:t>
       </w:r>
       <w:r>
         <w:t xml:space="preserve"> </w:t>
@@ -553,7 +553,7 @@
         <w:pStyle w:val="Compact"/>
       </w:pPr>
       <w:r>
-        <w:t xml:space="preserve">M = stages 0-1</w:t>
+        <w:t xml:space="preserve">I = stages 0-1</w:t>
       </w:r>
     </w:p>
     <w:p>
@@ -565,7 +565,7 @@
         <w:pStyle w:val="Compact"/>
       </w:pPr>
       <w:r>
-        <w:t xml:space="preserve">I = stages 2-3.</w:t>
+        <w:t xml:space="preserve">M = stages 2-3.</w:t>
       </w:r>
     </w:p>
     <w:p>
@@ -2589,6 +2589,161 @@
       </w:r>
     </w:p>
     <w:bookmarkEnd w:id="39"/>
+    <w:bookmarkStart w:id="43" w:name="shellology-maturity-status"/>
+    <w:p>
+      <w:pPr>
+        <w:pStyle w:val="Heading1"/>
+      </w:pPr>
+      <w:r>
+        <w:t xml:space="preserve">Shellology maturity status</w:t>
+      </w:r>
+    </w:p>
+    <w:p>
+      <w:pPr>
+        <w:pStyle w:val="FirstParagraph"/>
+      </w:pPr>
+      <w:r>
+        <w:t xml:space="preserve">A quick summary plot comparing Prince</w:t>
+      </w:r>
+      <w:r>
+        <w:t xml:space="preserve"> </w:t>
+      </w:r>
+      <w:r>
+        <w:t xml:space="preserve">‘</w:t>
+      </w:r>
+      <w:r>
+        <w:t xml:space="preserve">shellology</w:t>
+      </w:r>
+      <w:r>
+        <w:t xml:space="preserve">’</w:t>
+      </w:r>
+      <w:r>
+        <w:t xml:space="preserve"> </w:t>
+      </w:r>
+      <w:r>
+        <w:t xml:space="preserve">classification of internal shell scaring and maturity status determined from macroscopic examination of gonads. A summary of the Shell_internal_score:</w:t>
+      </w:r>
+    </w:p>
+    <w:p>
+      <w:pPr>
+        <w:numPr>
+          <w:ilvl w:val="0"/>
+          <w:numId w:val="1003"/>
+        </w:numPr>
+        <w:pStyle w:val="Compact"/>
+      </w:pPr>
+      <w:r>
+        <w:t xml:space="preserve">No scar formation.</w:t>
+      </w:r>
+    </w:p>
+    <w:p>
+      <w:pPr>
+        <w:numPr>
+          <w:ilvl w:val="0"/>
+          <w:numId w:val="1003"/>
+        </w:numPr>
+        <w:pStyle w:val="Compact"/>
+      </w:pPr>
+      <w:r>
+        <w:t xml:space="preserve">Some pitting.</w:t>
+      </w:r>
+    </w:p>
+    <w:p>
+      <w:pPr>
+        <w:numPr>
+          <w:ilvl w:val="0"/>
+          <w:numId w:val="1003"/>
+        </w:numPr>
+        <w:pStyle w:val="Compact"/>
+      </w:pPr>
+      <w:r>
+        <w:t xml:space="preserve">Quite pitted.</w:t>
+      </w:r>
+    </w:p>
+    <w:p>
+      <w:pPr>
+        <w:numPr>
+          <w:ilvl w:val="0"/>
+          <w:numId w:val="1003"/>
+        </w:numPr>
+        <w:pStyle w:val="Compact"/>
+      </w:pPr>
+      <w:r>
+        <w:t xml:space="preserve">Secondary deposition forming.</w:t>
+      </w:r>
+    </w:p>
+    <w:p>
+      <w:pPr>
+        <w:numPr>
+          <w:ilvl w:val="0"/>
+          <w:numId w:val="1003"/>
+        </w:numPr>
+        <w:pStyle w:val="Compact"/>
+      </w:pPr>
+      <w:r>
+        <w:t xml:space="preserve">Seconadry deposition covers most of muscle attachment site.</w:t>
+      </w:r>
+    </w:p>
+    <w:p>
+      <w:pPr>
+        <w:numPr>
+          <w:ilvl w:val="0"/>
+          <w:numId w:val="1003"/>
+        </w:numPr>
+        <w:pStyle w:val="Compact"/>
+      </w:pPr>
+      <w:r>
+        <w:t xml:space="preserve">Seconadry deposition covers all of muscle attachment site.</w:t>
+      </w:r>
+    </w:p>
+    <w:p>
+      <w:pPr>
+        <w:pStyle w:val="FirstParagraph"/>
+      </w:pPr>
+      <w:r>
+        <w:drawing>
+          <wp:inline>
+            <wp:extent cx="4620126" cy="3696101"/>
+            <wp:effectExtent b="0" l="0" r="0" t="0"/>
+            <wp:docPr descr="" title="" id="41" name="Picture"/>
+            <a:graphic>
+              <a:graphicData uri="http://schemas.openxmlformats.org/drawingml/2006/picture">
+                <pic:pic>
+                  <pic:nvPicPr>
+                    <pic:cNvPr descr="NW_SAM_files/figure-docx/maturty%20scars-1.png" id="42" name="Picture"/>
+                    <pic:cNvPicPr>
+                      <a:picLocks noChangeArrowheads="1" noChangeAspect="1"/>
+                    </pic:cNvPicPr>
+                  </pic:nvPicPr>
+                  <pic:blipFill>
+                    <a:blip r:embed="rId40"/>
+                    <a:stretch>
+                      <a:fillRect/>
+                    </a:stretch>
+                  </pic:blipFill>
+                  <pic:spPr bwMode="auto">
+                    <a:xfrm>
+                      <a:off x="0" y="0"/>
+                      <a:ext cx="4620126" cy="3696101"/>
+                    </a:xfrm>
+                    <a:prstGeom prst="rect">
+                      <a:avLst/>
+                    </a:prstGeom>
+                    <a:noFill/>
+                    <a:ln w="9525">
+                      <a:noFill/>
+                      <a:headEnd/>
+                      <a:tailEnd/>
+                    </a:ln>
+                  </pic:spPr>
+                </pic:pic>
+              </a:graphicData>
+            </a:graphic>
+          </wp:inline>
+        </w:drawing>
+      </w:r>
+    </w:p>
+    <w:bookmarkEnd w:id="43"/>
     <w:sectPr>
       <w:pgSz w:h="16838" w:w="11906"/>
       <w:pgMar w:bottom="1440" w:footer="708" w:gutter="0" w:header="708" w:left="1440" w:right="1440" w:top="1440"/>
@@ -2776,6 +2931,91 @@
       </w:pPr>
     </w:lvl>
   </w:abstractNum>
+  <w:abstractNum w:abstractNumId="99411">
+    <w:nsid w:val="A99411"/>
+    <w:multiLevelType w:val="multilevel"/>
+    <w:lvl w:ilvl="0">
+      <w:start w:val="1"/>
+      <w:numFmt w:val="decimal"/>
+      <w:lvlText w:val="%1."/>
+      <w:lvlJc w:val="left"/>
+      <w:pPr>
+        <w:ind w:left="720" w:hanging="480"/>
+      </w:pPr>
+    </w:lvl>
+    <w:lvl w:ilvl="1">
+      <w:start w:val="1"/>
+      <w:numFmt w:val="decimal"/>
+      <w:lvlText w:val="%2."/>
+      <w:lvlJc w:val="left"/>
+      <w:pPr>
+        <w:ind w:left="1440" w:hanging="480"/>
+      </w:pPr>
+    </w:lvl>
+    <w:lvl w:ilvl="2">
+      <w:start w:val="1"/>
+      <w:numFmt w:val="decimal"/>
+      <w:lvlText w:val="%3."/>
+      <w:lvlJc w:val="left"/>
+      <w:pPr>
+        <w:ind w:left="2160" w:hanging="480"/>
+      </w:pPr>
+    </w:lvl>
+    <w:lvl w:ilvl="3">
+      <w:start w:val="1"/>
+      <w:numFmt w:val="decimal"/>
+      <w:lvlText w:val="%4."/>
+      <w:lvlJc w:val="left"/>
+      <w:pPr>
+        <w:ind w:left="2880" w:hanging="480"/>
+      </w:pPr>
+    </w:lvl>
+    <w:lvl w:ilvl="4">
+      <w:start w:val="1"/>
+      <w:numFmt w:val="decimal"/>
+      <w:lvlText w:val="%5."/>
+      <w:lvlJc w:val="left"/>
+      <w:pPr>
+        <w:ind w:left="3600" w:hanging="480"/>
+      </w:pPr>
+    </w:lvl>
+    <w:lvl w:ilvl="5">
+      <w:start w:val="1"/>
+      <w:numFmt w:val="decimal"/>
+      <w:lvlText w:val="%6."/>
+      <w:lvlJc w:val="left"/>
+      <w:pPr>
+        <w:ind w:left="4320" w:hanging="480"/>
+      </w:pPr>
+    </w:lvl>
+    <w:lvl w:ilvl="6">
+      <w:start w:val="1"/>
+      <w:numFmt w:val="decimal"/>
+      <w:lvlText w:val="%7."/>
+      <w:lvlJc w:val="left"/>
+      <w:pPr>
+        <w:ind w:left="5040" w:hanging="480"/>
+      </w:pPr>
+    </w:lvl>
+    <w:lvl w:ilvl="7">
+      <w:start w:val="1"/>
+      <w:numFmt w:val="decimal"/>
+      <w:lvlText w:val="%8."/>
+      <w:lvlJc w:val="left"/>
+      <w:pPr>
+        <w:ind w:left="5760" w:hanging="480"/>
+      </w:pPr>
+    </w:lvl>
+    <w:lvl w:ilvl="8">
+      <w:start w:val="1"/>
+      <w:numFmt w:val="decimal"/>
+      <w:lvlText w:val="%9."/>
+      <w:lvlJc w:val="left"/>
+      <w:pPr>
+        <w:ind w:left="6480" w:hanging="480"/>
+      </w:pPr>
+    </w:lvl>
+  </w:abstractNum>
   <w:num w:numId="1000">
     <w:abstractNumId w:val="990"/>
   </w:num>
@@ -2784,6 +3024,36 @@
   </w:num>
   <w:num w:numId="1002">
     <w:abstractNumId w:val="991"/>
+  </w:num>
+  <w:num w:numId="1003">
+    <w:abstractNumId w:val="99411"/>
+    <w:lvlOverride w:ilvl="0">
+      <w:startOverride w:val="1"/>
+    </w:lvlOverride>
+    <w:lvlOverride w:ilvl="1">
+      <w:startOverride w:val="1"/>
+    </w:lvlOverride>
+    <w:lvlOverride w:ilvl="2">
+      <w:startOverride w:val="1"/>
+    </w:lvlOverride>
+    <w:lvlOverride w:ilvl="3">
+      <w:startOverride w:val="1"/>
+    </w:lvlOverride>
+    <w:lvlOverride w:ilvl="4">
+      <w:startOverride w:val="1"/>
+    </w:lvlOverride>
+    <w:lvlOverride w:ilvl="5">
+      <w:startOverride w:val="1"/>
+    </w:lvlOverride>
+    <w:lvlOverride w:ilvl="6">
+      <w:startOverride w:val="1"/>
+    </w:lvlOverride>
+    <w:lvlOverride w:ilvl="7">
+      <w:startOverride w:val="1"/>
+    </w:lvlOverride>
+    <w:lvlOverride w:ilvl="8">
+      <w:startOverride w:val="1"/>
+    </w:lvlOverride>
   </w:num>
 </w:numbering>
 </file>

</xml_diff>

<commit_message>
Update site selection for greenlip and blacklip surveys
</commit_message>
<xml_diff>
--- a/NW_SAM.docx
+++ b/NW_SAM.docx
@@ -121,13 +121,13 @@
         <w:t xml:space="preserve"> </w:t>
       </w:r>
       <w:r>
-        <w:t xml:space="preserve">01</w:t>
-      </w:r>
-      <w:r>
-        <w:t xml:space="preserve"> </w:t>
-      </w:r>
-      <w:r>
-        <w:t xml:space="preserve">April,</w:t>
+        <w:t xml:space="preserve">05</w:t>
+      </w:r>
+      <w:r>
+        <w:t xml:space="preserve"> </w:t>
+      </w:r>
+      <w:r>
+        <w:t xml:space="preserve">June,</w:t>
       </w:r>
       <w:r>
         <w:t xml:space="preserve"> </w:t>
@@ -1580,6 +1580,15 @@
         <w:rPr>
           <w:rStyle w:val="VerbatimChar"/>
         </w:rPr>
+        <w:t xml:space="preserve">  AB-NW-SAM-2024-5-13 103  88</w:t>
+      </w:r>
+      <w:r>
+        <w:br/>
+      </w:r>
+      <w:r>
+        <w:rPr>
+          <w:rStyle w:val="VerbatimChar"/>
+        </w:rPr>
         <w:t xml:space="preserve">  AB-NW-SAM-2024-5-18  80  66</w:t>
       </w:r>
       <w:r>
@@ -1608,6 +1617,24 @@
           <w:rStyle w:val="VerbatimChar"/>
         </w:rPr>
         <w:t xml:space="preserve">  AB-NW-SAM-2024-5-4   92  64</w:t>
+      </w:r>
+      <w:r>
+        <w:br/>
+      </w:r>
+      <w:r>
+        <w:rPr>
+          <w:rStyle w:val="VerbatimChar"/>
+        </w:rPr>
+        <w:t xml:space="preserve">  AB-NW-SAM-2024-5-5  130  98</w:t>
+      </w:r>
+      <w:r>
+        <w:br/>
+      </w:r>
+      <w:r>
+        <w:rPr>
+          <w:rStyle w:val="VerbatimChar"/>
+        </w:rPr>
+        <w:t xml:space="preserve">  AB-NW-SAM-2024-5-6  107  87</w:t>
       </w:r>
       <w:r>
         <w:br/>
@@ -1831,6 +1858,30 @@
         <w:rPr>
           <w:rStyle w:val="StringTok"/>
         </w:rPr>
+        <w:t xml:space="preserve">"AB-NW-SAM-2024-5-5"</w:t>
+      </w:r>
+      <w:r>
+        <w:rPr>
+          <w:rStyle w:val="NormalTok"/>
+        </w:rPr>
+        <w:t xml:space="preserve">, </w:t>
+      </w:r>
+      <w:r>
+        <w:rPr>
+          <w:rStyle w:val="StringTok"/>
+        </w:rPr>
+        <w:t xml:space="preserve">"AB-NW-SAM-2024-5-6"</w:t>
+      </w:r>
+      <w:r>
+        <w:rPr>
+          <w:rStyle w:val="NormalTok"/>
+        </w:rPr>
+        <w:t xml:space="preserve">, </w:t>
+      </w:r>
+      <w:r>
+        <w:rPr>
+          <w:rStyle w:val="StringTok"/>
+        </w:rPr>
         <w:t xml:space="preserve">"AB-NW-SAM-2024-5-7"</w:t>
       </w:r>
       <w:r>
@@ -1849,40 +1900,52 @@
         <w:rPr>
           <w:rStyle w:val="NormalTok"/>
         </w:rPr>
+        <w:t xml:space="preserve">,</w:t>
+      </w:r>
+      <w:r>
+        <w:br/>
+      </w:r>
+      <w:r>
+        <w:rPr>
+          <w:rStyle w:val="NormalTok"/>
+        </w:rPr>
+        <w:t xml:space="preserve">            </w:t>
+      </w:r>
+      <w:r>
+        <w:rPr>
+          <w:rStyle w:val="StringTok"/>
+        </w:rPr>
+        <w:t xml:space="preserve">"AB-NW-SAM-2024-5-9"</w:t>
+      </w:r>
+      <w:r>
+        <w:rPr>
+          <w:rStyle w:val="NormalTok"/>
+        </w:rPr>
         <w:t xml:space="preserve">, </w:t>
       </w:r>
       <w:r>
         <w:rPr>
           <w:rStyle w:val="StringTok"/>
         </w:rPr>
-        <w:t xml:space="preserve">"AB-NW-SAM-2024-5-9"</w:t>
+        <w:t xml:space="preserve">"AB-NW-SAM-2024-5-10"</w:t>
+      </w:r>
+      <w:r>
+        <w:rPr>
+          <w:rStyle w:val="NormalTok"/>
+        </w:rPr>
+        <w:t xml:space="preserve">,</w:t>
+      </w:r>
+      <w:r>
+        <w:rPr>
+          <w:rStyle w:val="StringTok"/>
+        </w:rPr>
+        <w:t xml:space="preserve">"AB-NW-SAM-2024-5-13"</w:t>
       </w:r>
       <w:r>
         <w:rPr>
           <w:rStyle w:val="NormalTok"/>
         </w:rPr>
         <w:t xml:space="preserve">, </w:t>
-      </w:r>
-      <w:r>
-        <w:rPr>
-          <w:rStyle w:val="StringTok"/>
-        </w:rPr>
-        <w:t xml:space="preserve">"AB-NW-SAM-2024-5-10"</w:t>
-      </w:r>
-      <w:r>
-        <w:rPr>
-          <w:rStyle w:val="NormalTok"/>
-        </w:rPr>
-        <w:t xml:space="preserve">,</w:t>
-      </w:r>
-      <w:r>
-        <w:br/>
-      </w:r>
-      <w:r>
-        <w:rPr>
-          <w:rStyle w:val="NormalTok"/>
-        </w:rPr>
-        <w:t xml:space="preserve">            </w:t>
       </w:r>
       <w:r>
         <w:rPr>
@@ -2265,7 +2328,7 @@
         <w:rPr>
           <w:rStyle w:val="VerbatimChar"/>
         </w:rPr>
-        <w:t xml:space="preserve">List of 9</w:t>
+        <w:t xml:space="preserve">List of 12</w:t>
       </w:r>
       <w:r>
         <w:br/>
@@ -2310,6 +2373,24 @@
         <w:rPr>
           <w:rStyle w:val="VerbatimChar"/>
         </w:rPr>
+        <w:t xml:space="preserve"> $ AB-NW-SAM-2024-5-5 :List of 4</w:t>
+      </w:r>
+      <w:r>
+        <w:br/>
+      </w:r>
+      <w:r>
+        <w:rPr>
+          <w:rStyle w:val="VerbatimChar"/>
+        </w:rPr>
+        <w:t xml:space="preserve"> $ AB-NW-SAM-2024-5-6 :List of 4</w:t>
+      </w:r>
+      <w:r>
+        <w:br/>
+      </w:r>
+      <w:r>
+        <w:rPr>
+          <w:rStyle w:val="VerbatimChar"/>
+        </w:rPr>
         <w:t xml:space="preserve"> $ AB-NW-SAM-2024-5-7 :List of 4</w:t>
       </w:r>
       <w:r>
@@ -2338,6 +2419,15 @@
           <w:rStyle w:val="VerbatimChar"/>
         </w:rPr>
         <w:t xml:space="preserve"> $ AB-NW-SAM-2024-5-10:List of 4</w:t>
+      </w:r>
+      <w:r>
+        <w:br/>
+      </w:r>
+      <w:r>
+        <w:rPr>
+          <w:rStyle w:val="VerbatimChar"/>
+        </w:rPr>
+        <w:t xml:space="preserve"> $ AB-NW-SAM-2024-5-13:List of 4</w:t>
       </w:r>
       <w:r>
         <w:br/>

</xml_diff>

<commit_message>
Timed swim analysis and NW milestone
</commit_message>
<xml_diff>
--- a/NW_SAM.docx
+++ b/NW_SAM.docx
@@ -69,12 +69,48 @@
       <w:r>
         <w:t xml:space="preserve">populations</w:t>
       </w:r>
+      <w:r>
+        <w:t xml:space="preserve"> </w:t>
+      </w:r>
+      <w:r>
+        <w:t xml:space="preserve">in</w:t>
+      </w:r>
+      <w:r>
+        <w:t xml:space="preserve"> </w:t>
+      </w:r>
+      <w:r>
+        <w:t xml:space="preserve">NW</w:t>
+      </w:r>
+      <w:r>
+        <w:t xml:space="preserve"> </w:t>
+      </w:r>
+      <w:r>
+        <w:t xml:space="preserve">Tasmania</w:t>
+      </w:r>
     </w:p>
     <w:p>
       <w:pPr>
         <w:pStyle w:val="Subtitle"/>
       </w:pPr>
       <w:r>
+        <w:t xml:space="preserve">AIDF</w:t>
+      </w:r>
+      <w:r>
+        <w:t xml:space="preserve"> </w:t>
+      </w:r>
+      <w:r>
+        <w:t xml:space="preserve">Progress</w:t>
+      </w:r>
+      <w:r>
+        <w:t xml:space="preserve"> </w:t>
+      </w:r>
+      <w:r>
+        <w:t xml:space="preserve">Report:</w:t>
+      </w:r>
+      <w:r>
+        <w:t xml:space="preserve"> </w:t>
+      </w:r>
+      <w:r>
         <w:t xml:space="preserve">Size-at-maturity</w:t>
       </w:r>
       <w:r>
@@ -121,13 +157,13 @@
         <w:t xml:space="preserve"> </w:t>
       </w:r>
       <w:r>
-        <w:t xml:space="preserve">05</w:t>
-      </w:r>
-      <w:r>
-        <w:t xml:space="preserve"> </w:t>
-      </w:r>
-      <w:r>
-        <w:t xml:space="preserve">June,</w:t>
+        <w:t xml:space="preserve">13</w:t>
+      </w:r>
+      <w:r>
+        <w:t xml:space="preserve"> </w:t>
+      </w:r>
+      <w:r>
+        <w:t xml:space="preserve">November,</w:t>
       </w:r>
       <w:r>
         <w:t xml:space="preserve"> </w:t>
@@ -174,12 +210,191 @@
         </w:p>
       </w:sdtContent>
     </w:sdt>
-    <w:bookmarkStart w:id="35" w:name="data-checks-and-summaries"/>
+    <w:bookmarkStart w:id="20" w:name="overview"/>
     <w:p>
       <w:pPr>
         <w:pStyle w:val="Heading1"/>
       </w:pPr>
       <w:r>
+        <w:t xml:space="preserve">Overview</w:t>
+      </w:r>
+    </w:p>
+    <w:p>
+      <w:pPr>
+        <w:pStyle w:val="FirstParagraph"/>
+      </w:pPr>
+      <w:r>
+        <w:t xml:space="preserve">This milestone report provides an overview of progress to date in collecting new data to assess the reproductive condition of blacklip abalone in North West Tasmania, as part of the Abalone Industry Development Fund (AIDF) project Assessing Growth Dynamics and Connectivity of Blacklip Abalone (Haliotis rubra) Populations in NW Tasmania.</w:t>
+      </w:r>
+    </w:p>
+    <w:bookmarkEnd w:id="20"/>
+    <w:bookmarkStart w:id="22" w:name="methods"/>
+    <w:p>
+      <w:pPr>
+        <w:pStyle w:val="Heading1"/>
+      </w:pPr>
+      <w:r>
+        <w:t xml:space="preserve">Methods</w:t>
+      </w:r>
+    </w:p>
+    <w:bookmarkStart w:id="21" w:name="size-at-maturity-estimation"/>
+    <w:p>
+      <w:pPr>
+        <w:pStyle w:val="Heading2"/>
+      </w:pPr>
+      <w:r>
+        <w:t xml:space="preserve">Size-at-maturity estimation</w:t>
+      </w:r>
+    </w:p>
+    <w:p>
+      <w:pPr>
+        <w:pStyle w:val="FirstParagraph"/>
+      </w:pPr>
+      <w:r>
+        <w:t xml:space="preserve">Size at maturity (SAM) estimation using</w:t>
+      </w:r>
+      <w:r>
+        <w:t xml:space="preserve"> </w:t>
+      </w:r>
+      <w:r>
+        <w:t xml:space="preserve">‘</w:t>
+      </w:r>
+      <w:r>
+        <w:t xml:space="preserve">biology</w:t>
+      </w:r>
+      <w:r>
+        <w:t xml:space="preserve">’</w:t>
+      </w:r>
+      <w:r>
+        <w:t xml:space="preserve"> </w:t>
+      </w:r>
+      <w:r>
+        <w:t xml:space="preserve">package in R developed by Malcom Haddon.</w:t>
+      </w:r>
+    </w:p>
+    <w:p>
+      <w:pPr>
+        <w:pStyle w:val="BodyText"/>
+      </w:pPr>
+      <w:r>
+        <w:t xml:space="preserve">Maturity status was determined following Jones et al. 2009:</w:t>
+      </w:r>
+    </w:p>
+    <w:p>
+      <w:pPr>
+        <w:numPr>
+          <w:ilvl w:val="0"/>
+          <w:numId w:val="1001"/>
+        </w:numPr>
+        <w:pStyle w:val="Compact"/>
+      </w:pPr>
+      <w:r>
+        <w:t xml:space="preserve">Stage 0, has no apparent development of gonad (immature).</w:t>
+      </w:r>
+    </w:p>
+    <w:p>
+      <w:pPr>
+        <w:numPr>
+          <w:ilvl w:val="0"/>
+          <w:numId w:val="1001"/>
+        </w:numPr>
+        <w:pStyle w:val="Compact"/>
+      </w:pPr>
+      <w:r>
+        <w:t xml:space="preserve">Stage 1, gonad development has started, such that it is possible to determine sex of animal, although the gonad at this stage is very slight, at its most developed form it is translucent so that the digestive gland is still visible underneath (immature).</w:t>
+      </w:r>
+    </w:p>
+    <w:p>
+      <w:pPr>
+        <w:numPr>
+          <w:ilvl w:val="0"/>
+          <w:numId w:val="1001"/>
+        </w:numPr>
+        <w:pStyle w:val="Compact"/>
+      </w:pPr>
+      <w:r>
+        <w:t xml:space="preserve">Stage 2, gonad is obvious at the extremities of the digestive gland, it is opaque but not yet fully formed. The eggs in females are visible at low magnification while males are viscous creamy yellow (mature).</w:t>
+      </w:r>
+    </w:p>
+    <w:p>
+      <w:pPr>
+        <w:numPr>
+          <w:ilvl w:val="0"/>
+          <w:numId w:val="1001"/>
+        </w:numPr>
+        <w:pStyle w:val="Compact"/>
+      </w:pPr>
+      <w:r>
+        <w:t xml:space="preserve">Stage 3, fully formed gonad (mature). Stages 1 to 3 can be grouped by sex but only stages 2 and 3 are considered mature as although in stage 1 sex may be determined, that individual is unlikely to be reproductive and so is categorised as immature male or female (mature).</w:t>
+      </w:r>
+    </w:p>
+    <w:p>
+      <w:pPr>
+        <w:pStyle w:val="FirstParagraph"/>
+      </w:pPr>
+      <w:r>
+        <w:t xml:space="preserve">A dataframe has been created to run the</w:t>
+      </w:r>
+      <w:r>
+        <w:t xml:space="preserve"> </w:t>
+      </w:r>
+      <w:r>
+        <w:t xml:space="preserve">‘</w:t>
+      </w:r>
+      <w:r>
+        <w:t xml:space="preserve">fitmaturity</w:t>
+      </w:r>
+      <w:r>
+        <w:t xml:space="preserve">’</w:t>
+      </w:r>
+      <w:r>
+        <w:t xml:space="preserve"> </w:t>
+      </w:r>
+      <w:r>
+        <w:t xml:space="preserve">function where maturity has been classified as:</w:t>
+      </w:r>
+    </w:p>
+    <w:p>
+      <w:pPr>
+        <w:numPr>
+          <w:ilvl w:val="0"/>
+          <w:numId w:val="1002"/>
+        </w:numPr>
+        <w:pStyle w:val="Compact"/>
+      </w:pPr>
+      <w:r>
+        <w:t xml:space="preserve">I = stages 0-1</w:t>
+      </w:r>
+    </w:p>
+    <w:p>
+      <w:pPr>
+        <w:numPr>
+          <w:ilvl w:val="0"/>
+          <w:numId w:val="1002"/>
+        </w:numPr>
+        <w:pStyle w:val="Compact"/>
+      </w:pPr>
+      <w:r>
+        <w:t xml:space="preserve">M = stages 2-3.</w:t>
+      </w:r>
+    </w:p>
+    <w:bookmarkEnd w:id="21"/>
+    <w:bookmarkEnd w:id="22"/>
+    <w:bookmarkStart w:id="57" w:name="results"/>
+    <w:p>
+      <w:pPr>
+        <w:pStyle w:val="Heading1"/>
+      </w:pPr>
+      <w:r>
+        <w:t xml:space="preserve">Results</w:t>
+      </w:r>
+    </w:p>
+    <w:bookmarkStart w:id="38" w:name="data-checks-and-summaries"/>
+    <w:p>
+      <w:pPr>
+        <w:pStyle w:val="Heading2"/>
+      </w:pPr>
+      <w:r>
         <w:t xml:space="preserve">Data checks and summaries</w:t>
       </w:r>
     </w:p>
@@ -189,53 +404,6 @@
       </w:pPr>
       <w:r>
         <w:t xml:space="preserve">Quick summary plots to look for outliers in length data. Summary counts for each of the target size classes from dive collections.</w:t>
-      </w:r>
-    </w:p>
-    <w:p>
-      <w:pPr>
-        <w:pStyle w:val="BodyText"/>
-      </w:pPr>
-      <w:r>
-        <w:drawing>
-          <wp:inline>
-            <wp:extent cx="4620126" cy="3696101"/>
-            <wp:effectExtent b="0" l="0" r="0" t="0"/>
-            <wp:docPr descr="" title="" id="21" name="Picture"/>
-            <a:graphic>
-              <a:graphicData uri="http://schemas.openxmlformats.org/drawingml/2006/picture">
-                <pic:pic>
-                  <pic:nvPicPr>
-                    <pic:cNvPr descr="NW_SAM_files/figure-docx/datachecks-1.png" id="22" name="Picture"/>
-                    <pic:cNvPicPr>
-                      <a:picLocks noChangeArrowheads="1" noChangeAspect="1"/>
-                    </pic:cNvPicPr>
-                  </pic:nvPicPr>
-                  <pic:blipFill>
-                    <a:blip r:embed="rId20"/>
-                    <a:stretch>
-                      <a:fillRect/>
-                    </a:stretch>
-                  </pic:blipFill>
-                  <pic:spPr bwMode="auto">
-                    <a:xfrm>
-                      <a:off x="0" y="0"/>
-                      <a:ext cx="4620126" cy="3696101"/>
-                    </a:xfrm>
-                    <a:prstGeom prst="rect">
-                      <a:avLst/>
-                    </a:prstGeom>
-                    <a:noFill/>
-                    <a:ln w="9525">
-                      <a:noFill/>
-                      <a:headEnd/>
-                      <a:tailEnd/>
-                    </a:ln>
-                  </pic:spPr>
-                </pic:pic>
-              </a:graphicData>
-            </a:graphic>
-          </wp:inline>
-        </w:drawing>
       </w:r>
     </w:p>
     <w:p>
@@ -252,7 +420,7 @@
               <a:graphicData uri="http://schemas.openxmlformats.org/drawingml/2006/picture">
                 <pic:pic>
                   <pic:nvPicPr>
-                    <pic:cNvPr descr="NW_SAM_files/figure-docx/datachecks-2.png" id="25" name="Picture"/>
+                    <pic:cNvPr descr="NW_SAM_files/figure-docx/datachecks-1.png" id="25" name="Picture"/>
                     <pic:cNvPicPr>
                       <a:picLocks noChangeArrowheads="1" noChangeAspect="1"/>
                     </pic:cNvPicPr>
@@ -299,7 +467,7 @@
               <a:graphicData uri="http://schemas.openxmlformats.org/drawingml/2006/picture">
                 <pic:pic>
                   <pic:nvPicPr>
-                    <pic:cNvPr descr="NW_SAM_files/figure-docx/datachecks-3.png" id="28" name="Picture"/>
+                    <pic:cNvPr descr="NW_SAM_files/figure-docx/datachecks-2.png" id="28" name="Picture"/>
                     <pic:cNvPicPr>
                       <a:picLocks noChangeArrowheads="1" noChangeAspect="1"/>
                     </pic:cNvPicPr>
@@ -346,7 +514,7 @@
               <a:graphicData uri="http://schemas.openxmlformats.org/drawingml/2006/picture">
                 <pic:pic>
                   <pic:nvPicPr>
-                    <pic:cNvPr descr="NW_SAM_files/figure-docx/datachecks-4.png" id="31" name="Picture"/>
+                    <pic:cNvPr descr="NW_SAM_files/figure-docx/datachecks-3.png" id="31" name="Picture"/>
                     <pic:cNvPicPr>
                       <a:picLocks noChangeArrowheads="1" noChangeAspect="1"/>
                     </pic:cNvPicPr>
@@ -393,7 +561,7 @@
               <a:graphicData uri="http://schemas.openxmlformats.org/drawingml/2006/picture">
                 <pic:pic>
                   <pic:nvPicPr>
-                    <pic:cNvPr descr="NW_SAM_files/figure-docx/datachecks-5.png" id="34" name="Picture"/>
+                    <pic:cNvPr descr="NW_SAM_files/figure-docx/datachecks-4.png" id="34" name="Picture"/>
                     <pic:cNvPicPr>
                       <a:picLocks noChangeArrowheads="1" noChangeAspect="1"/>
                     </pic:cNvPicPr>
@@ -426,155 +594,1812 @@
         </w:drawing>
       </w:r>
     </w:p>
-    <w:bookmarkEnd w:id="35"/>
-    <w:bookmarkStart w:id="54" w:name="size-at-maturity-estimation"/>
-    <w:p>
-      <w:pPr>
-        <w:pStyle w:val="Heading1"/>
-      </w:pPr>
-      <w:r>
-        <w:t xml:space="preserve">Size-at-maturity estimation</w:t>
-      </w:r>
-    </w:p>
-    <w:p>
-      <w:pPr>
-        <w:pStyle w:val="FirstParagraph"/>
-      </w:pPr>
-      <w:r>
-        <w:t xml:space="preserve">Size at maturity (SAM) estimation using</w:t>
-      </w:r>
-      <w:r>
-        <w:t xml:space="preserve"> </w:t>
-      </w:r>
-      <w:r>
-        <w:t xml:space="preserve">‘</w:t>
-      </w:r>
-      <w:r>
-        <w:t xml:space="preserve">biology</w:t>
-      </w:r>
-      <w:r>
-        <w:t xml:space="preserve">’</w:t>
-      </w:r>
-      <w:r>
-        <w:t xml:space="preserve"> </w:t>
-      </w:r>
-      <w:r>
-        <w:t xml:space="preserve">package developed by Malcom Haddon.</w:t>
-      </w:r>
-    </w:p>
     <w:p>
       <w:pPr>
         <w:pStyle w:val="BodyText"/>
       </w:pPr>
       <w:r>
-        <w:t xml:space="preserve">Maturity status was determined following Jones et al. 2009:</w:t>
-      </w:r>
-    </w:p>
-    <w:p>
-      <w:pPr>
-        <w:numPr>
-          <w:ilvl w:val="0"/>
-          <w:numId w:val="1001"/>
-        </w:numPr>
-        <w:pStyle w:val="Compact"/>
-      </w:pPr>
-      <w:r>
-        <w:t xml:space="preserve">Stage 0, has no apparent development of gonad (immature).</w:t>
-      </w:r>
-    </w:p>
-    <w:p>
-      <w:pPr>
-        <w:numPr>
-          <w:ilvl w:val="0"/>
-          <w:numId w:val="1001"/>
-        </w:numPr>
-        <w:pStyle w:val="Compact"/>
-      </w:pPr>
-      <w:r>
-        <w:t xml:space="preserve">Stage 1, gonad development has started, such that it is possible to determine sex of animal, although the gonad at this stage is very slight, at its most developed form it is translucent so that the digestive gland is still visible underneath (immature).</w:t>
-      </w:r>
-    </w:p>
-    <w:p>
-      <w:pPr>
-        <w:numPr>
-          <w:ilvl w:val="0"/>
-          <w:numId w:val="1001"/>
-        </w:numPr>
-        <w:pStyle w:val="Compact"/>
-      </w:pPr>
-      <w:r>
-        <w:t xml:space="preserve">Stage 2, gonad is obvious at the extremities of the digestive gland, it is opaque but not yet fully formed. The eggs in females are visible at low magnification while males are viscous creamy yellow (mature).</w:t>
-      </w:r>
-    </w:p>
-    <w:p>
-      <w:pPr>
-        <w:numPr>
-          <w:ilvl w:val="0"/>
-          <w:numId w:val="1001"/>
-        </w:numPr>
-        <w:pStyle w:val="Compact"/>
-      </w:pPr>
-      <w:r>
-        <w:t xml:space="preserve">Stage 3, fully formed gonad (mature). Stages 1 to 3 can be grouped by sex but only stages 2 and 3 are considered mature as although in stage 1 sex may be determined, that individual is unlikely to be reproductive and so is categorised as immature male or female (mature).</w:t>
-      </w:r>
-    </w:p>
-    <w:p>
-      <w:pPr>
-        <w:pStyle w:val="FirstParagraph"/>
-      </w:pPr>
-      <w:r>
-        <w:t xml:space="preserve">A dataframe has been created to run the</w:t>
-      </w:r>
-      <w:r>
-        <w:t xml:space="preserve"> </w:t>
-      </w:r>
-      <w:r>
-        <w:t xml:space="preserve">‘</w:t>
-      </w:r>
-      <w:r>
+        <w:drawing>
+          <wp:inline>
+            <wp:extent cx="4620126" cy="3696101"/>
+            <wp:effectExtent b="0" l="0" r="0" t="0"/>
+            <wp:docPr descr="" title="" id="36" name="Picture"/>
+            <a:graphic>
+              <a:graphicData uri="http://schemas.openxmlformats.org/drawingml/2006/picture">
+                <pic:pic>
+                  <pic:nvPicPr>
+                    <pic:cNvPr descr="NW_SAM_files/figure-docx/datachecks-5.png" id="37" name="Picture"/>
+                    <pic:cNvPicPr>
+                      <a:picLocks noChangeArrowheads="1" noChangeAspect="1"/>
+                    </pic:cNvPicPr>
+                  </pic:nvPicPr>
+                  <pic:blipFill>
+                    <a:blip r:embed="rId35"/>
+                    <a:stretch>
+                      <a:fillRect/>
+                    </a:stretch>
+                  </pic:blipFill>
+                  <pic:spPr bwMode="auto">
+                    <a:xfrm>
+                      <a:off x="0" y="0"/>
+                      <a:ext cx="4620126" cy="3696101"/>
+                    </a:xfrm>
+                    <a:prstGeom prst="rect">
+                      <a:avLst/>
+                    </a:prstGeom>
+                    <a:noFill/>
+                    <a:ln w="9525">
+                      <a:noFill/>
+                      <a:headEnd/>
+                      <a:tailEnd/>
+                    </a:ln>
+                  </pic:spPr>
+                </pic:pic>
+              </a:graphicData>
+            </a:graphic>
+          </wp:inline>
+        </w:drawing>
+      </w:r>
+    </w:p>
+    <w:p>
+      <w:pPr>
+        <w:pStyle w:val="BodyText"/>
+      </w:pPr>
+      <w:r>
+        <w:t xml:space="preserve">Initial examination of the raw data revealed no obvious outliers that warranted exclusion from further analysis.</w:t>
+      </w:r>
+    </w:p>
+    <w:bookmarkEnd w:id="38"/>
+    <w:bookmarkStart w:id="51" w:name="size-at-maturity-by-site"/>
+    <w:p>
+      <w:pPr>
+        <w:pStyle w:val="Heading2"/>
+      </w:pPr>
+      <w:r>
+        <w:t xml:space="preserve">Size-at-maturity by site</w:t>
+      </w:r>
+    </w:p>
+    <w:p>
+      <w:pPr>
+        <w:pStyle w:val="SourceCode"/>
+      </w:pPr>
+      <w:r>
+        <w:rPr>
+          <w:rStyle w:val="FunctionTok"/>
+        </w:rPr>
+        <w:t xml:space="preserve">library</w:t>
+      </w:r>
+      <w:r>
+        <w:rPr>
+          <w:rStyle w:val="NormalTok"/>
+        </w:rPr>
+        <w:t xml:space="preserve">(biology)</w:t>
+      </w:r>
+      <w:r>
+        <w:br/>
+      </w:r>
+      <w:r>
+        <w:rPr>
+          <w:rStyle w:val="FunctionTok"/>
+        </w:rPr>
+        <w:t xml:space="preserve">library</w:t>
+      </w:r>
+      <w:r>
+        <w:rPr>
+          <w:rStyle w:val="NormalTok"/>
+        </w:rPr>
+        <w:t xml:space="preserve">(hplot)</w:t>
+      </w:r>
+      <w:r>
+        <w:br/>
+      </w:r>
+      <w:r>
+        <w:rPr>
+          <w:rStyle w:val="FunctionTok"/>
+        </w:rPr>
+        <w:t xml:space="preserve">library</w:t>
+      </w:r>
+      <w:r>
+        <w:rPr>
+          <w:rStyle w:val="NormalTok"/>
+        </w:rPr>
+        <w:t xml:space="preserve">(codeutils)</w:t>
+      </w:r>
+      <w:r>
+        <w:br/>
+      </w:r>
+      <w:r>
+        <w:br/>
+      </w:r>
+      <w:r>
+        <w:rPr>
+          <w:rStyle w:val="CommentTok"/>
+        </w:rPr>
+        <w:t xml:space="preserve"># Convert lowercase to uppercase sex.</w:t>
+      </w:r>
+      <w:r>
+        <w:br/>
+      </w:r>
+      <w:r>
+        <w:rPr>
+          <w:rStyle w:val="NormalTok"/>
+        </w:rPr>
+        <w:t xml:space="preserve">sam_dat </w:t>
+      </w:r>
+      <w:r>
+        <w:rPr>
+          <w:rStyle w:val="OtherTok"/>
+        </w:rPr>
+        <w:t xml:space="preserve">&lt;-</w:t>
+      </w:r>
+      <w:r>
+        <w:rPr>
+          <w:rStyle w:val="NormalTok"/>
+        </w:rPr>
+        <w:t xml:space="preserve"> sam_dat </w:t>
+      </w:r>
+      <w:r>
+        <w:rPr>
+          <w:rStyle w:val="SpecialCharTok"/>
+        </w:rPr>
+        <w:t xml:space="preserve">%&gt;%</w:t>
+      </w:r>
+      <w:r>
+        <w:rPr>
+          <w:rStyle w:val="NormalTok"/>
+        </w:rPr>
+        <w:t xml:space="preserve"> </w:t>
+      </w:r>
+      <w:r>
+        <w:br/>
+      </w:r>
+      <w:r>
+        <w:rPr>
+          <w:rStyle w:val="NormalTok"/>
+        </w:rPr>
+        <w:t xml:space="preserve"> </w:t>
+      </w:r>
+      <w:r>
+        <w:rPr>
+          <w:rStyle w:val="FunctionTok"/>
+        </w:rPr>
+        <w:t xml:space="preserve">mutate</w:t>
+      </w:r>
+      <w:r>
+        <w:rPr>
+          <w:rStyle w:val="NormalTok"/>
+        </w:rPr>
+        <w:t xml:space="preserve">(</w:t>
+      </w:r>
+      <w:r>
+        <w:rPr>
+          <w:rStyle w:val="AttributeTok"/>
+        </w:rPr>
+        <w:t xml:space="preserve">sex =</w:t>
+      </w:r>
+      <w:r>
+        <w:rPr>
+          <w:rStyle w:val="NormalTok"/>
+        </w:rPr>
+        <w:t xml:space="preserve"> </w:t>
+      </w:r>
+      <w:r>
+        <w:rPr>
+          <w:rStyle w:val="FunctionTok"/>
+        </w:rPr>
+        <w:t xml:space="preserve">toupper</w:t>
+      </w:r>
+      <w:r>
+        <w:rPr>
+          <w:rStyle w:val="NormalTok"/>
+        </w:rPr>
+        <w:t xml:space="preserve">(sex))</w:t>
+      </w:r>
+      <w:r>
+        <w:br/>
+      </w:r>
+      <w:r>
+        <w:br/>
+      </w:r>
+      <w:r>
+        <w:rPr>
+          <w:rStyle w:val="CommentTok"/>
+        </w:rPr>
+        <w:t xml:space="preserve"># Classify gonad stage 1 abalone as immature.</w:t>
+      </w:r>
+      <w:r>
+        <w:br/>
+      </w:r>
+      <w:r>
+        <w:rPr>
+          <w:rStyle w:val="NormalTok"/>
+        </w:rPr>
+        <w:t xml:space="preserve">sam_dat </w:t>
+      </w:r>
+      <w:r>
+        <w:rPr>
+          <w:rStyle w:val="OtherTok"/>
+        </w:rPr>
+        <w:t xml:space="preserve">&lt;-</w:t>
+      </w:r>
+      <w:r>
+        <w:rPr>
+          <w:rStyle w:val="NormalTok"/>
+        </w:rPr>
+        <w:t xml:space="preserve"> sam_dat </w:t>
+      </w:r>
+      <w:r>
+        <w:rPr>
+          <w:rStyle w:val="SpecialCharTok"/>
+        </w:rPr>
+        <w:t xml:space="preserve">%&gt;%</w:t>
+      </w:r>
+      <w:r>
+        <w:rPr>
+          <w:rStyle w:val="NormalTok"/>
+        </w:rPr>
+        <w:t xml:space="preserve"> </w:t>
+      </w:r>
+      <w:r>
+        <w:br/>
+      </w:r>
+      <w:r>
+        <w:rPr>
+          <w:rStyle w:val="NormalTok"/>
+        </w:rPr>
+        <w:t xml:space="preserve"> </w:t>
+      </w:r>
+      <w:r>
+        <w:rPr>
+          <w:rStyle w:val="FunctionTok"/>
+        </w:rPr>
+        <w:t xml:space="preserve">mutate</w:t>
+      </w:r>
+      <w:r>
+        <w:rPr>
+          <w:rStyle w:val="NormalTok"/>
+        </w:rPr>
+        <w:t xml:space="preserve">(</w:t>
+      </w:r>
+      <w:r>
+        <w:rPr>
+          <w:rStyle w:val="AttributeTok"/>
+        </w:rPr>
+        <w:t xml:space="preserve">sex_adj =</w:t>
+      </w:r>
+      <w:r>
+        <w:rPr>
+          <w:rStyle w:val="NormalTok"/>
+        </w:rPr>
+        <w:t xml:space="preserve"> </w:t>
+      </w:r>
+      <w:r>
+        <w:rPr>
+          <w:rStyle w:val="FunctionTok"/>
+        </w:rPr>
+        <w:t xml:space="preserve">case_when</w:t>
+      </w:r>
+      <w:r>
+        <w:rPr>
+          <w:rStyle w:val="NormalTok"/>
+        </w:rPr>
+        <w:t xml:space="preserve">(gonad_score </w:t>
+      </w:r>
+      <w:r>
+        <w:rPr>
+          <w:rStyle w:val="SpecialCharTok"/>
+        </w:rPr>
+        <w:t xml:space="preserve">%in%</w:t>
+      </w:r>
+      <w:r>
+        <w:rPr>
+          <w:rStyle w:val="NormalTok"/>
+        </w:rPr>
+        <w:t xml:space="preserve"> </w:t>
+      </w:r>
+      <w:r>
+        <w:rPr>
+          <w:rStyle w:val="FunctionTok"/>
+        </w:rPr>
+        <w:t xml:space="preserve">c</w:t>
+      </w:r>
+      <w:r>
+        <w:rPr>
+          <w:rStyle w:val="NormalTok"/>
+        </w:rPr>
+        <w:t xml:space="preserve">(</w:t>
+      </w:r>
+      <w:r>
+        <w:rPr>
+          <w:rStyle w:val="DecValTok"/>
+        </w:rPr>
+        <w:t xml:space="preserve">0</w:t>
+      </w:r>
+      <w:r>
+        <w:rPr>
+          <w:rStyle w:val="NormalTok"/>
+        </w:rPr>
+        <w:t xml:space="preserve">, </w:t>
+      </w:r>
+      <w:r>
+        <w:rPr>
+          <w:rStyle w:val="DecValTok"/>
+        </w:rPr>
+        <w:t xml:space="preserve">1</w:t>
+      </w:r>
+      <w:r>
+        <w:rPr>
+          <w:rStyle w:val="NormalTok"/>
+        </w:rPr>
+        <w:t xml:space="preserve">) </w:t>
+      </w:r>
+      <w:r>
+        <w:rPr>
+          <w:rStyle w:val="SpecialCharTok"/>
+        </w:rPr>
+        <w:t xml:space="preserve">~</w:t>
+      </w:r>
+      <w:r>
+        <w:rPr>
+          <w:rStyle w:val="NormalTok"/>
+        </w:rPr>
+        <w:t xml:space="preserve"> </w:t>
+      </w:r>
+      <w:r>
+        <w:rPr>
+          <w:rStyle w:val="StringTok"/>
+        </w:rPr>
+        <w:t xml:space="preserve">'I'</w:t>
+      </w:r>
+      <w:r>
+        <w:rPr>
+          <w:rStyle w:val="NormalTok"/>
+        </w:rPr>
+        <w:t xml:space="preserve">,</w:t>
+      </w:r>
+      <w:r>
+        <w:br/>
+      </w:r>
+      <w:r>
+        <w:rPr>
+          <w:rStyle w:val="NormalTok"/>
+        </w:rPr>
+        <w:t xml:space="preserve">                            gonad_score </w:t>
+      </w:r>
+      <w:r>
+        <w:rPr>
+          <w:rStyle w:val="SpecialCharTok"/>
+        </w:rPr>
+        <w:t xml:space="preserve">&gt;=</w:t>
+      </w:r>
+      <w:r>
+        <w:rPr>
+          <w:rStyle w:val="NormalTok"/>
+        </w:rPr>
+        <w:t xml:space="preserve"> </w:t>
+      </w:r>
+      <w:r>
+        <w:rPr>
+          <w:rStyle w:val="DecValTok"/>
+        </w:rPr>
+        <w:t xml:space="preserve">2</w:t>
+      </w:r>
+      <w:r>
+        <w:rPr>
+          <w:rStyle w:val="NormalTok"/>
+        </w:rPr>
+        <w:t xml:space="preserve"> </w:t>
+      </w:r>
+      <w:r>
+        <w:rPr>
+          <w:rStyle w:val="SpecialCharTok"/>
+        </w:rPr>
+        <w:t xml:space="preserve">~</w:t>
+      </w:r>
+      <w:r>
+        <w:rPr>
+          <w:rStyle w:val="NormalTok"/>
+        </w:rPr>
+        <w:t xml:space="preserve"> sex),</w:t>
+      </w:r>
+      <w:r>
+        <w:br/>
+      </w:r>
+      <w:r>
+        <w:rPr>
+          <w:rStyle w:val="NormalTok"/>
+        </w:rPr>
+        <w:t xml:space="preserve">        </w:t>
+      </w:r>
+      <w:r>
+        <w:rPr>
+          <w:rStyle w:val="AttributeTok"/>
+        </w:rPr>
+        <w:t xml:space="preserve">mature =</w:t>
+      </w:r>
+      <w:r>
+        <w:rPr>
+          <w:rStyle w:val="NormalTok"/>
+        </w:rPr>
+        <w:t xml:space="preserve"> </w:t>
+      </w:r>
+      <w:r>
+        <w:rPr>
+          <w:rStyle w:val="FunctionTok"/>
+        </w:rPr>
+        <w:t xml:space="preserve">case_when</w:t>
+      </w:r>
+      <w:r>
+        <w:rPr>
+          <w:rStyle w:val="NormalTok"/>
+        </w:rPr>
+        <w:t xml:space="preserve">(gonad_score </w:t>
+      </w:r>
+      <w:r>
+        <w:rPr>
+          <w:rStyle w:val="SpecialCharTok"/>
+        </w:rPr>
+        <w:t xml:space="preserve">&gt;=</w:t>
+      </w:r>
+      <w:r>
+        <w:rPr>
+          <w:rStyle w:val="NormalTok"/>
+        </w:rPr>
+        <w:t xml:space="preserve"> </w:t>
+      </w:r>
+      <w:r>
+        <w:rPr>
+          <w:rStyle w:val="DecValTok"/>
+        </w:rPr>
+        <w:t xml:space="preserve">2</w:t>
+      </w:r>
+      <w:r>
+        <w:rPr>
+          <w:rStyle w:val="NormalTok"/>
+        </w:rPr>
+        <w:t xml:space="preserve"> </w:t>
+      </w:r>
+      <w:r>
+        <w:rPr>
+          <w:rStyle w:val="SpecialCharTok"/>
+        </w:rPr>
+        <w:t xml:space="preserve">~</w:t>
+      </w:r>
+      <w:r>
+        <w:rPr>
+          <w:rStyle w:val="NormalTok"/>
+        </w:rPr>
+        <w:t xml:space="preserve"> </w:t>
+      </w:r>
+      <w:r>
+        <w:rPr>
+          <w:rStyle w:val="DecValTok"/>
+        </w:rPr>
+        <w:t xml:space="preserve">1</w:t>
+      </w:r>
+      <w:r>
+        <w:rPr>
+          <w:rStyle w:val="NormalTok"/>
+        </w:rPr>
+        <w:t xml:space="preserve">,</w:t>
+      </w:r>
+      <w:r>
+        <w:br/>
+      </w:r>
+      <w:r>
+        <w:rPr>
+          <w:rStyle w:val="NormalTok"/>
+        </w:rPr>
+        <w:t xml:space="preserve">                           gonad_score </w:t>
+      </w:r>
+      <w:r>
+        <w:rPr>
+          <w:rStyle w:val="SpecialCharTok"/>
+        </w:rPr>
+        <w:t xml:space="preserve">&lt;=</w:t>
+      </w:r>
+      <w:r>
+        <w:rPr>
+          <w:rStyle w:val="NormalTok"/>
+        </w:rPr>
+        <w:t xml:space="preserve"> </w:t>
+      </w:r>
+      <w:r>
+        <w:rPr>
+          <w:rStyle w:val="DecValTok"/>
+        </w:rPr>
+        <w:t xml:space="preserve">1</w:t>
+      </w:r>
+      <w:r>
+        <w:rPr>
+          <w:rStyle w:val="NormalTok"/>
+        </w:rPr>
+        <w:t xml:space="preserve"> </w:t>
+      </w:r>
+      <w:r>
+        <w:rPr>
+          <w:rStyle w:val="SpecialCharTok"/>
+        </w:rPr>
+        <w:t xml:space="preserve">~</w:t>
+      </w:r>
+      <w:r>
+        <w:rPr>
+          <w:rStyle w:val="NormalTok"/>
+        </w:rPr>
+        <w:t xml:space="preserve"> </w:t>
+      </w:r>
+      <w:r>
+        <w:rPr>
+          <w:rStyle w:val="DecValTok"/>
+        </w:rPr>
+        <w:t xml:space="preserve">0</w:t>
+      </w:r>
+      <w:r>
+        <w:rPr>
+          <w:rStyle w:val="NormalTok"/>
+        </w:rPr>
+        <w:t xml:space="preserve">))</w:t>
+      </w:r>
+      <w:r>
+        <w:br/>
+      </w:r>
+      <w:r>
+        <w:br/>
+      </w:r>
+      <w:r>
+        <w:rPr>
+          <w:rStyle w:val="CommentTok"/>
+        </w:rPr>
+        <w:t xml:space="preserve"># Create dataframe for fitmaturity function (site, sex, length, maturity)</w:t>
+      </w:r>
+      <w:r>
+        <w:br/>
+      </w:r>
+      <w:r>
+        <w:rPr>
+          <w:rStyle w:val="NormalTok"/>
+        </w:rPr>
+        <w:t xml:space="preserve">tas_ab </w:t>
+      </w:r>
+      <w:r>
+        <w:rPr>
+          <w:rStyle w:val="OtherTok"/>
+        </w:rPr>
+        <w:t xml:space="preserve">&lt;-</w:t>
+      </w:r>
+      <w:r>
+        <w:rPr>
+          <w:rStyle w:val="NormalTok"/>
+        </w:rPr>
+        <w:t xml:space="preserve"> sam_dat </w:t>
+      </w:r>
+      <w:r>
+        <w:rPr>
+          <w:rStyle w:val="SpecialCharTok"/>
+        </w:rPr>
+        <w:t xml:space="preserve">%&gt;%</w:t>
+      </w:r>
+      <w:r>
+        <w:br/>
+      </w:r>
+      <w:r>
+        <w:rPr>
+          <w:rStyle w:val="NormalTok"/>
+        </w:rPr>
+        <w:t xml:space="preserve"> </w:t>
+      </w:r>
+      <w:r>
+        <w:rPr>
+          <w:rStyle w:val="FunctionTok"/>
+        </w:rPr>
+        <w:t xml:space="preserve">select</w:t>
+      </w:r>
+      <w:r>
+        <w:rPr>
+          <w:rStyle w:val="NormalTok"/>
+        </w:rPr>
+        <w:t xml:space="preserve">(site, sex_adj, shell_length, mature) </w:t>
+      </w:r>
+      <w:r>
+        <w:rPr>
+          <w:rStyle w:val="SpecialCharTok"/>
+        </w:rPr>
+        <w:t xml:space="preserve">%&gt;%</w:t>
+      </w:r>
+      <w:r>
+        <w:br/>
+      </w:r>
+      <w:r>
+        <w:rPr>
+          <w:rStyle w:val="NormalTok"/>
+        </w:rPr>
+        <w:t xml:space="preserve"> dplyr</w:t>
+      </w:r>
+      <w:r>
+        <w:rPr>
+          <w:rStyle w:val="SpecialCharTok"/>
+        </w:rPr>
+        <w:t xml:space="preserve">::</w:t>
+      </w:r>
+      <w:r>
+        <w:rPr>
+          <w:rStyle w:val="FunctionTok"/>
+        </w:rPr>
+        <w:t xml:space="preserve">rename</w:t>
+      </w:r>
+      <w:r>
+        <w:rPr>
+          <w:rStyle w:val="NormalTok"/>
+        </w:rPr>
+        <w:t xml:space="preserve">(</w:t>
+      </w:r>
+      <w:r>
+        <w:rPr>
+          <w:rStyle w:val="AttributeTok"/>
+        </w:rPr>
+        <w:t xml:space="preserve">sex =</w:t>
+      </w:r>
+      <w:r>
+        <w:rPr>
+          <w:rStyle w:val="NormalTok"/>
+        </w:rPr>
+        <w:t xml:space="preserve"> </w:t>
+      </w:r>
+      <w:r>
+        <w:rPr>
+          <w:rStyle w:val="StringTok"/>
+        </w:rPr>
+        <w:t xml:space="preserve">'sex_adj'</w:t>
+      </w:r>
+      <w:r>
+        <w:rPr>
+          <w:rStyle w:val="NormalTok"/>
+        </w:rPr>
+        <w:t xml:space="preserve">,</w:t>
+      </w:r>
+      <w:r>
+        <w:br/>
+      </w:r>
+      <w:r>
+        <w:rPr>
+          <w:rStyle w:val="NormalTok"/>
+        </w:rPr>
+        <w:t xml:space="preserve">               </w:t>
+      </w:r>
+      <w:r>
+        <w:rPr>
+          <w:rStyle w:val="AttributeTok"/>
+        </w:rPr>
+        <w:t xml:space="preserve">length =</w:t>
+      </w:r>
+      <w:r>
+        <w:rPr>
+          <w:rStyle w:val="NormalTok"/>
+        </w:rPr>
+        <w:t xml:space="preserve"> </w:t>
+      </w:r>
+      <w:r>
+        <w:rPr>
+          <w:rStyle w:val="StringTok"/>
+        </w:rPr>
+        <w:t xml:space="preserve">'shell_length'</w:t>
+      </w:r>
+      <w:r>
+        <w:rPr>
+          <w:rStyle w:val="NormalTok"/>
+        </w:rPr>
+        <w:t xml:space="preserve">) </w:t>
+      </w:r>
+      <w:r>
+        <w:rPr>
+          <w:rStyle w:val="SpecialCharTok"/>
+        </w:rPr>
+        <w:t xml:space="preserve">%&gt;%</w:t>
+      </w:r>
+      <w:r>
+        <w:br/>
+      </w:r>
+      <w:r>
+        <w:rPr>
+          <w:rStyle w:val="NormalTok"/>
+        </w:rPr>
+        <w:t xml:space="preserve"> </w:t>
+      </w:r>
+      <w:r>
+        <w:rPr>
+          <w:rStyle w:val="FunctionTok"/>
+        </w:rPr>
+        <w:t xml:space="preserve">filter</w:t>
+      </w:r>
+      <w:r>
+        <w:rPr>
+          <w:rStyle w:val="NormalTok"/>
+        </w:rPr>
+        <w:t xml:space="preserve">(sex </w:t>
+      </w:r>
+      <w:r>
+        <w:rPr>
+          <w:rStyle w:val="SpecialCharTok"/>
+        </w:rPr>
+        <w:t xml:space="preserve">!=</w:t>
+      </w:r>
+      <w:r>
+        <w:rPr>
+          <w:rStyle w:val="NormalTok"/>
+        </w:rPr>
+        <w:t xml:space="preserve"> </w:t>
+      </w:r>
+      <w:r>
+        <w:rPr>
+          <w:rStyle w:val="StringTok"/>
+        </w:rPr>
+        <w:t xml:space="preserve">'T'</w:t>
+      </w:r>
+      <w:r>
+        <w:rPr>
+          <w:rStyle w:val="NormalTok"/>
+        </w:rPr>
+        <w:t xml:space="preserve">) </w:t>
+      </w:r>
+      <w:r>
+        <w:rPr>
+          <w:rStyle w:val="CommentTok"/>
+        </w:rPr>
+        <w:t xml:space="preserve">#filter any trematodes</w:t>
+      </w:r>
+      <w:r>
+        <w:br/>
+      </w:r>
+      <w:r>
+        <w:br/>
+      </w:r>
+      <w:r>
+        <w:rPr>
+          <w:rStyle w:val="CommentTok"/>
+        </w:rPr>
+        <w:t xml:space="preserve"># Re-classify sex as mature or immature</w:t>
+      </w:r>
+      <w:r>
+        <w:br/>
+      </w:r>
+      <w:r>
+        <w:rPr>
+          <w:rStyle w:val="NormalTok"/>
+        </w:rPr>
+        <w:t xml:space="preserve">tas_ab </w:t>
+      </w:r>
+      <w:r>
+        <w:rPr>
+          <w:rStyle w:val="OtherTok"/>
+        </w:rPr>
+        <w:t xml:space="preserve">&lt;-</w:t>
+      </w:r>
+      <w:r>
+        <w:rPr>
+          <w:rStyle w:val="NormalTok"/>
+        </w:rPr>
+        <w:t xml:space="preserve"> tas_ab </w:t>
+      </w:r>
+      <w:r>
+        <w:rPr>
+          <w:rStyle w:val="SpecialCharTok"/>
+        </w:rPr>
+        <w:t xml:space="preserve">%&gt;%</w:t>
+      </w:r>
+      <w:r>
+        <w:rPr>
+          <w:rStyle w:val="NormalTok"/>
+        </w:rPr>
+        <w:t xml:space="preserve"> </w:t>
+      </w:r>
+      <w:r>
+        <w:br/>
+      </w:r>
+      <w:r>
+        <w:rPr>
+          <w:rStyle w:val="NormalTok"/>
+        </w:rPr>
+        <w:t xml:space="preserve"> </w:t>
+      </w:r>
+      <w:r>
+        <w:rPr>
+          <w:rStyle w:val="FunctionTok"/>
+        </w:rPr>
+        <w:t xml:space="preserve">mutate</w:t>
+      </w:r>
+      <w:r>
+        <w:rPr>
+          <w:rStyle w:val="NormalTok"/>
+        </w:rPr>
+        <w:t xml:space="preserve">(</w:t>
+      </w:r>
+      <w:r>
+        <w:rPr>
+          <w:rStyle w:val="AttributeTok"/>
+        </w:rPr>
+        <w:t xml:space="preserve">sex =</w:t>
+      </w:r>
+      <w:r>
+        <w:rPr>
+          <w:rStyle w:val="NormalTok"/>
+        </w:rPr>
+        <w:t xml:space="preserve"> </w:t>
+      </w:r>
+      <w:r>
+        <w:rPr>
+          <w:rStyle w:val="FunctionTok"/>
+        </w:rPr>
+        <w:t xml:space="preserve">case_when</w:t>
+      </w:r>
+      <w:r>
+        <w:rPr>
+          <w:rStyle w:val="NormalTok"/>
+        </w:rPr>
+        <w:t xml:space="preserve">(sex </w:t>
+      </w:r>
+      <w:r>
+        <w:rPr>
+          <w:rStyle w:val="SpecialCharTok"/>
+        </w:rPr>
+        <w:t xml:space="preserve">%in%</w:t>
+      </w:r>
+      <w:r>
+        <w:rPr>
+          <w:rStyle w:val="NormalTok"/>
+        </w:rPr>
+        <w:t xml:space="preserve"> </w:t>
+      </w:r>
+      <w:r>
+        <w:rPr>
+          <w:rStyle w:val="FunctionTok"/>
+        </w:rPr>
+        <w:t xml:space="preserve">c</w:t>
+      </w:r>
+      <w:r>
+        <w:rPr>
+          <w:rStyle w:val="NormalTok"/>
+        </w:rPr>
+        <w:t xml:space="preserve">(</w:t>
+      </w:r>
+      <w:r>
+        <w:rPr>
+          <w:rStyle w:val="StringTok"/>
+        </w:rPr>
+        <w:t xml:space="preserve">'M'</w:t>
+      </w:r>
+      <w:r>
+        <w:rPr>
+          <w:rStyle w:val="NormalTok"/>
+        </w:rPr>
+        <w:t xml:space="preserve">, </w:t>
+      </w:r>
+      <w:r>
+        <w:rPr>
+          <w:rStyle w:val="StringTok"/>
+        </w:rPr>
+        <w:t xml:space="preserve">'F'</w:t>
+      </w:r>
+      <w:r>
+        <w:rPr>
+          <w:rStyle w:val="NormalTok"/>
+        </w:rPr>
+        <w:t xml:space="preserve">) </w:t>
+      </w:r>
+      <w:r>
+        <w:rPr>
+          <w:rStyle w:val="SpecialCharTok"/>
+        </w:rPr>
+        <w:t xml:space="preserve">~</w:t>
+      </w:r>
+      <w:r>
+        <w:rPr>
+          <w:rStyle w:val="NormalTok"/>
+        </w:rPr>
+        <w:t xml:space="preserve"> </w:t>
+      </w:r>
+      <w:r>
+        <w:rPr>
+          <w:rStyle w:val="StringTok"/>
+        </w:rPr>
+        <w:t xml:space="preserve">'M'</w:t>
+      </w:r>
+      <w:r>
+        <w:rPr>
+          <w:rStyle w:val="NormalTok"/>
+        </w:rPr>
+        <w:t xml:space="preserve">,</w:t>
+      </w:r>
+      <w:r>
+        <w:br/>
+      </w:r>
+      <w:r>
+        <w:rPr>
+          <w:rStyle w:val="NormalTok"/>
+        </w:rPr>
+        <w:t xml:space="preserve">                        sex </w:t>
+      </w:r>
+      <w:r>
+        <w:rPr>
+          <w:rStyle w:val="SpecialCharTok"/>
+        </w:rPr>
+        <w:t xml:space="preserve">==</w:t>
+      </w:r>
+      <w:r>
+        <w:rPr>
+          <w:rStyle w:val="NormalTok"/>
+        </w:rPr>
+        <w:t xml:space="preserve"> </w:t>
+      </w:r>
+      <w:r>
+        <w:rPr>
+          <w:rStyle w:val="StringTok"/>
+        </w:rPr>
+        <w:t xml:space="preserve">'I'</w:t>
+      </w:r>
+      <w:r>
+        <w:rPr>
+          <w:rStyle w:val="NormalTok"/>
+        </w:rPr>
+        <w:t xml:space="preserve"> </w:t>
+      </w:r>
+      <w:r>
+        <w:rPr>
+          <w:rStyle w:val="SpecialCharTok"/>
+        </w:rPr>
+        <w:t xml:space="preserve">~</w:t>
+      </w:r>
+      <w:r>
+        <w:rPr>
+          <w:rStyle w:val="NormalTok"/>
+        </w:rPr>
+        <w:t xml:space="preserve"> </w:t>
+      </w:r>
+      <w:r>
+        <w:rPr>
+          <w:rStyle w:val="StringTok"/>
+        </w:rPr>
+        <w:t xml:space="preserve">'I'</w:t>
+      </w:r>
+      <w:r>
+        <w:rPr>
+          <w:rStyle w:val="NormalTok"/>
+        </w:rPr>
+        <w:t xml:space="preserve">))</w:t>
+      </w:r>
+      <w:r>
+        <w:br/>
+      </w:r>
+      <w:r>
+        <w:br/>
+      </w:r>
+      <w:r>
+        <w:rPr>
+          <w:rStyle w:val="CommentTok"/>
+        </w:rPr>
+        <w:t xml:space="preserve"># Quick summary of samples by site and maturity status(sex)</w:t>
+      </w:r>
+      <w:r>
+        <w:br/>
+      </w:r>
+      <w:r>
+        <w:rPr>
+          <w:rStyle w:val="FunctionTok"/>
+        </w:rPr>
+        <w:t xml:space="preserve">table</w:t>
+      </w:r>
+      <w:r>
+        <w:rPr>
+          <w:rStyle w:val="NormalTok"/>
+        </w:rPr>
+        <w:t xml:space="preserve">(tas_ab</w:t>
+      </w:r>
+      <w:r>
+        <w:rPr>
+          <w:rStyle w:val="SpecialCharTok"/>
+        </w:rPr>
+        <w:t xml:space="preserve">$</w:t>
+      </w:r>
+      <w:r>
+        <w:rPr>
+          <w:rStyle w:val="NormalTok"/>
+        </w:rPr>
+        <w:t xml:space="preserve">site, tas_ab</w:t>
+      </w:r>
+      <w:r>
+        <w:rPr>
+          <w:rStyle w:val="SpecialCharTok"/>
+        </w:rPr>
+        <w:t xml:space="preserve">$</w:t>
+      </w:r>
+      <w:r>
+        <w:rPr>
+          <w:rStyle w:val="NormalTok"/>
+        </w:rPr>
+        <w:t xml:space="preserve">sex)</w:t>
+      </w:r>
+    </w:p>
+    <w:p>
+      <w:pPr>
+        <w:pStyle w:val="SourceCode"/>
+      </w:pPr>
+      <w:r>
+        <w:rPr>
+          <w:rStyle w:val="VerbatimChar"/>
+        </w:rPr>
+        <w:t xml:space="preserve">                     </w:t>
+      </w:r>
+      <w:r>
+        <w:br/>
+      </w:r>
+      <w:r>
+        <w:rPr>
+          <w:rStyle w:val="VerbatimChar"/>
+        </w:rPr>
+        <w:t xml:space="preserve">                        I   M</w:t>
+      </w:r>
+      <w:r>
+        <w:br/>
+      </w:r>
+      <w:r>
+        <w:rPr>
+          <w:rStyle w:val="VerbatimChar"/>
+        </w:rPr>
+        <w:t xml:space="preserve">  AB-NW-SAM-2024-5-1   77  75</w:t>
+      </w:r>
+      <w:r>
+        <w:br/>
+      </w:r>
+      <w:r>
+        <w:rPr>
+          <w:rStyle w:val="VerbatimChar"/>
+        </w:rPr>
+        <w:t xml:space="preserve">  AB-NW-SAM-2024-5-10  53  99</w:t>
+      </w:r>
+      <w:r>
+        <w:br/>
+      </w:r>
+      <w:r>
+        <w:rPr>
+          <w:rStyle w:val="VerbatimChar"/>
+        </w:rPr>
+        <w:t xml:space="preserve">  AB-NW-SAM-2024-5-13 103  88</w:t>
+      </w:r>
+      <w:r>
+        <w:br/>
+      </w:r>
+      <w:r>
+        <w:rPr>
+          <w:rStyle w:val="VerbatimChar"/>
+        </w:rPr>
+        <w:t xml:space="preserve">  AB-NW-SAM-2024-5-17 121  63</w:t>
+      </w:r>
+      <w:r>
+        <w:br/>
+      </w:r>
+      <w:r>
+        <w:rPr>
+          <w:rStyle w:val="VerbatimChar"/>
+        </w:rPr>
+        <w:t xml:space="preserve">  AB-NW-SAM-2024-5-2   97  58</w:t>
+      </w:r>
+      <w:r>
+        <w:br/>
+      </w:r>
+      <w:r>
+        <w:rPr>
+          <w:rStyle w:val="VerbatimChar"/>
+        </w:rPr>
+        <w:t xml:space="preserve">  AB-NW-SAM-2024-5-3  141  61</w:t>
+      </w:r>
+      <w:r>
+        <w:br/>
+      </w:r>
+      <w:r>
+        <w:rPr>
+          <w:rStyle w:val="VerbatimChar"/>
+        </w:rPr>
+        <w:t xml:space="preserve">  AB-NW-SAM-2024-5-4   92  64</w:t>
+      </w:r>
+      <w:r>
+        <w:br/>
+      </w:r>
+      <w:r>
+        <w:rPr>
+          <w:rStyle w:val="VerbatimChar"/>
+        </w:rPr>
+        <w:t xml:space="preserve">  AB-NW-SAM-2024-5-5  130  98</w:t>
+      </w:r>
+      <w:r>
+        <w:br/>
+      </w:r>
+      <w:r>
+        <w:rPr>
+          <w:rStyle w:val="VerbatimChar"/>
+        </w:rPr>
+        <w:t xml:space="preserve">  AB-NW-SAM-2024-5-6  107  87</w:t>
+      </w:r>
+      <w:r>
+        <w:br/>
+      </w:r>
+      <w:r>
+        <w:rPr>
+          <w:rStyle w:val="VerbatimChar"/>
+        </w:rPr>
+        <w:t xml:space="preserve">  AB-NW-SAM-2024-5-7   80  66</w:t>
+      </w:r>
+      <w:r>
+        <w:br/>
+      </w:r>
+      <w:r>
+        <w:rPr>
+          <w:rStyle w:val="VerbatimChar"/>
+        </w:rPr>
+        <w:t xml:space="preserve">  AB-NW-SAM-2024-5-8  135  67</w:t>
+      </w:r>
+      <w:r>
+        <w:br/>
+      </w:r>
+      <w:r>
+        <w:rPr>
+          <w:rStyle w:val="VerbatimChar"/>
+        </w:rPr>
+        <w:t xml:space="preserve">  AB-NW-SAM-2024-5-9   79  75</w:t>
+      </w:r>
+    </w:p>
+    <w:p>
+      <w:pPr>
+        <w:pStyle w:val="SourceCode"/>
+      </w:pPr>
+      <w:r>
+        <w:rPr>
+          <w:rStyle w:val="CommentTok"/>
+        </w:rPr>
+        <w:t xml:space="preserve"># Create parameters for loop and plots</w:t>
+      </w:r>
+      <w:r>
+        <w:br/>
+      </w:r>
+      <w:r>
+        <w:rPr>
+          <w:rStyle w:val="NormalTok"/>
+        </w:rPr>
+        <w:t xml:space="preserve">sites </w:t>
+      </w:r>
+      <w:r>
+        <w:rPr>
+          <w:rStyle w:val="OtherTok"/>
+        </w:rPr>
+        <w:t xml:space="preserve">&lt;-</w:t>
+      </w:r>
+      <w:r>
+        <w:rPr>
+          <w:rStyle w:val="NormalTok"/>
+        </w:rPr>
+        <w:t xml:space="preserve"> </w:t>
+      </w:r>
+      <w:r>
+        <w:rPr>
+          <w:rStyle w:val="FunctionTok"/>
+        </w:rPr>
+        <w:t xml:space="preserve">sort</w:t>
+      </w:r>
+      <w:r>
+        <w:rPr>
+          <w:rStyle w:val="NormalTok"/>
+        </w:rPr>
+        <w:t xml:space="preserve">(</w:t>
+      </w:r>
+      <w:r>
+        <w:rPr>
+          <w:rStyle w:val="FunctionTok"/>
+        </w:rPr>
+        <w:t xml:space="preserve">unique</w:t>
+      </w:r>
+      <w:r>
+        <w:rPr>
+          <w:rStyle w:val="NormalTok"/>
+        </w:rPr>
+        <w:t xml:space="preserve">(tas_ab</w:t>
+      </w:r>
+      <w:r>
+        <w:rPr>
+          <w:rStyle w:val="SpecialCharTok"/>
+        </w:rPr>
+        <w:t xml:space="preserve">$</w:t>
+      </w:r>
+      <w:r>
+        <w:rPr>
+          <w:rStyle w:val="NormalTok"/>
+        </w:rPr>
+        <w:t xml:space="preserve">site))</w:t>
+      </w:r>
+      <w:r>
+        <w:br/>
+      </w:r>
+      <w:r>
+        <w:rPr>
+          <w:rStyle w:val="NormalTok"/>
+        </w:rPr>
+        <w:t xml:space="preserve">nsite </w:t>
+      </w:r>
+      <w:r>
+        <w:rPr>
+          <w:rStyle w:val="OtherTok"/>
+        </w:rPr>
+        <w:t xml:space="preserve">&lt;-</w:t>
+      </w:r>
+      <w:r>
+        <w:rPr>
+          <w:rStyle w:val="NormalTok"/>
+        </w:rPr>
+        <w:t xml:space="preserve"> </w:t>
+      </w:r>
+      <w:r>
+        <w:rPr>
+          <w:rStyle w:val="FunctionTok"/>
+        </w:rPr>
+        <w:t xml:space="preserve">length</w:t>
+      </w:r>
+      <w:r>
+        <w:rPr>
+          <w:rStyle w:val="NormalTok"/>
+        </w:rPr>
+        <w:t xml:space="preserve">(sites)</w:t>
+      </w:r>
+      <w:r>
+        <w:br/>
+      </w:r>
+      <w:r>
+        <w:rPr>
+          <w:rStyle w:val="NormalTok"/>
+        </w:rPr>
+        <w:t xml:space="preserve">scenes </w:t>
+      </w:r>
+      <w:r>
+        <w:rPr>
+          <w:rStyle w:val="OtherTok"/>
+        </w:rPr>
+        <w:t xml:space="preserve">&lt;-</w:t>
+      </w:r>
+      <w:r>
+        <w:rPr>
+          <w:rStyle w:val="NormalTok"/>
+        </w:rPr>
+        <w:t xml:space="preserve"> </w:t>
+      </w:r>
+      <w:r>
+        <w:rPr>
+          <w:rStyle w:val="FunctionTok"/>
+        </w:rPr>
+        <w:t xml:space="preserve">c</w:t>
+      </w:r>
+      <w:r>
+        <w:rPr>
+          <w:rStyle w:val="NormalTok"/>
+        </w:rPr>
+        <w:t xml:space="preserve">(</w:t>
+      </w:r>
+      <w:r>
+        <w:rPr>
+          <w:rStyle w:val="StringTok"/>
+        </w:rPr>
+        <w:t xml:space="preserve">"AB-NW-SAM-2024-5-1"</w:t>
+      </w:r>
+      <w:r>
+        <w:rPr>
+          <w:rStyle w:val="NormalTok"/>
+        </w:rPr>
+        <w:t xml:space="preserve">, </w:t>
+      </w:r>
+      <w:r>
+        <w:rPr>
+          <w:rStyle w:val="StringTok"/>
+        </w:rPr>
+        <w:t xml:space="preserve">"AB-NW-SAM-2024-5-2"</w:t>
+      </w:r>
+      <w:r>
+        <w:rPr>
+          <w:rStyle w:val="NormalTok"/>
+        </w:rPr>
+        <w:t xml:space="preserve">, </w:t>
+      </w:r>
+      <w:r>
+        <w:rPr>
+          <w:rStyle w:val="StringTok"/>
+        </w:rPr>
+        <w:t xml:space="preserve">"AB-NW-SAM-2024-5-3"</w:t>
+      </w:r>
+      <w:r>
+        <w:rPr>
+          <w:rStyle w:val="NormalTok"/>
+        </w:rPr>
+        <w:t xml:space="preserve">, </w:t>
+      </w:r>
+      <w:r>
+        <w:rPr>
+          <w:rStyle w:val="StringTok"/>
+        </w:rPr>
+        <w:t xml:space="preserve">"AB-NW-SAM-2024-5-4"</w:t>
+      </w:r>
+      <w:r>
+        <w:rPr>
+          <w:rStyle w:val="NormalTok"/>
+        </w:rPr>
+        <w:t xml:space="preserve">,</w:t>
+      </w:r>
+      <w:r>
+        <w:br/>
+      </w:r>
+      <w:r>
+        <w:rPr>
+          <w:rStyle w:val="NormalTok"/>
+        </w:rPr>
+        <w:t xml:space="preserve">            </w:t>
+      </w:r>
+      <w:r>
+        <w:rPr>
+          <w:rStyle w:val="StringTok"/>
+        </w:rPr>
+        <w:t xml:space="preserve">"AB-NW-SAM-2024-5-5"</w:t>
+      </w:r>
+      <w:r>
+        <w:rPr>
+          <w:rStyle w:val="NormalTok"/>
+        </w:rPr>
+        <w:t xml:space="preserve">, </w:t>
+      </w:r>
+      <w:r>
+        <w:rPr>
+          <w:rStyle w:val="StringTok"/>
+        </w:rPr>
+        <w:t xml:space="preserve">"AB-NW-SAM-2024-5-6"</w:t>
+      </w:r>
+      <w:r>
+        <w:rPr>
+          <w:rStyle w:val="NormalTok"/>
+        </w:rPr>
+        <w:t xml:space="preserve">,  </w:t>
+      </w:r>
+      <w:r>
+        <w:rPr>
+          <w:rStyle w:val="StringTok"/>
+        </w:rPr>
+        <w:t xml:space="preserve">"AB-NW-SAM-2024-5-8"</w:t>
+      </w:r>
+      <w:r>
+        <w:rPr>
+          <w:rStyle w:val="NormalTok"/>
+        </w:rPr>
+        <w:t xml:space="preserve">,</w:t>
+      </w:r>
+      <w:r>
+        <w:br/>
+      </w:r>
+      <w:r>
+        <w:rPr>
+          <w:rStyle w:val="NormalTok"/>
+        </w:rPr>
+        <w:t xml:space="preserve">            </w:t>
+      </w:r>
+      <w:r>
+        <w:rPr>
+          <w:rStyle w:val="StringTok"/>
+        </w:rPr>
+        <w:t xml:space="preserve">"AB-NW-SAM-2024-5-9"</w:t>
+      </w:r>
+      <w:r>
+        <w:rPr>
+          <w:rStyle w:val="NormalTok"/>
+        </w:rPr>
+        <w:t xml:space="preserve">, </w:t>
+      </w:r>
+      <w:r>
+        <w:rPr>
+          <w:rStyle w:val="StringTok"/>
+        </w:rPr>
+        <w:t xml:space="preserve">"AB-NW-SAM-2024-5-10"</w:t>
+      </w:r>
+      <w:r>
+        <w:rPr>
+          <w:rStyle w:val="NormalTok"/>
+        </w:rPr>
+        <w:t xml:space="preserve">,</w:t>
+      </w:r>
+      <w:r>
+        <w:rPr>
+          <w:rStyle w:val="StringTok"/>
+        </w:rPr>
+        <w:t xml:space="preserve">"AB-NW-SAM-2024-5-13"</w:t>
+      </w:r>
+      <w:r>
+        <w:rPr>
+          <w:rStyle w:val="NormalTok"/>
+        </w:rPr>
+        <w:t xml:space="preserve">, </w:t>
+      </w:r>
+      <w:r>
+        <w:rPr>
+          <w:rStyle w:val="StringTok"/>
+        </w:rPr>
+        <w:t xml:space="preserve">"AB-NW-SAM-2024-5-17"</w:t>
+      </w:r>
+      <w:r>
+        <w:rPr>
+          <w:rStyle w:val="NormalTok"/>
+        </w:rPr>
+        <w:t xml:space="preserve">, </w:t>
+      </w:r>
+      <w:r>
+        <w:rPr>
+          <w:rStyle w:val="StringTok"/>
+        </w:rPr>
+        <w:t xml:space="preserve">"AB-NW-SAM-2024-5-18"</w:t>
+      </w:r>
+      <w:r>
+        <w:rPr>
+          <w:rStyle w:val="NormalTok"/>
+        </w:rPr>
+        <w:t xml:space="preserve">)</w:t>
+      </w:r>
+      <w:r>
+        <w:br/>
+      </w:r>
+      <w:r>
+        <w:rPr>
+          <w:rStyle w:val="NormalTok"/>
+        </w:rPr>
+        <w:t xml:space="preserve">models </w:t>
+      </w:r>
+      <w:r>
+        <w:rPr>
+          <w:rStyle w:val="OtherTok"/>
+        </w:rPr>
+        <w:t xml:space="preserve">&lt;-</w:t>
+      </w:r>
+      <w:r>
+        <w:rPr>
+          <w:rStyle w:val="NormalTok"/>
+        </w:rPr>
+        <w:t xml:space="preserve"> </w:t>
+      </w:r>
+      <w:r>
+        <w:rPr>
+          <w:rStyle w:val="FunctionTok"/>
+        </w:rPr>
+        <w:t xml:space="preserve">makelist</w:t>
+      </w:r>
+      <w:r>
+        <w:rPr>
+          <w:rStyle w:val="NormalTok"/>
+        </w:rPr>
+        <w:t xml:space="preserve">(scenes)</w:t>
+      </w:r>
+      <w:r>
+        <w:br/>
+      </w:r>
+      <w:r>
+        <w:rPr>
+          <w:rStyle w:val="NormalTok"/>
+        </w:rPr>
+        <w:t xml:space="preserve">count </w:t>
+      </w:r>
+      <w:r>
+        <w:rPr>
+          <w:rStyle w:val="OtherTok"/>
+        </w:rPr>
+        <w:t xml:space="preserve">&lt;-</w:t>
+      </w:r>
+      <w:r>
+        <w:rPr>
+          <w:rStyle w:val="NormalTok"/>
+        </w:rPr>
+        <w:t xml:space="preserve"> </w:t>
+      </w:r>
+      <w:r>
+        <w:rPr>
+          <w:rStyle w:val="DecValTok"/>
+        </w:rPr>
+        <w:t xml:space="preserve">0</w:t>
+      </w:r>
+      <w:r>
+        <w:br/>
+      </w:r>
+      <w:r>
+        <w:br/>
+      </w:r>
+      <w:r>
+        <w:rPr>
+          <w:rStyle w:val="CommentTok"/>
+        </w:rPr>
+        <w:t xml:space="preserve"># Run model across each site for sexes combined</w:t>
+      </w:r>
+      <w:r>
+        <w:br/>
+      </w:r>
+      <w:r>
+        <w:rPr>
+          <w:rStyle w:val="ControlFlowTok"/>
+        </w:rPr>
+        <w:t xml:space="preserve">for</w:t>
+      </w:r>
+      <w:r>
+        <w:rPr>
+          <w:rStyle w:val="NormalTok"/>
+        </w:rPr>
+        <w:t xml:space="preserve"> (i </w:t>
+      </w:r>
+      <w:r>
+        <w:rPr>
+          <w:rStyle w:val="ControlFlowTok"/>
+        </w:rPr>
+        <w:t xml:space="preserve">in</w:t>
+      </w:r>
+      <w:r>
+        <w:rPr>
+          <w:rStyle w:val="NormalTok"/>
+        </w:rPr>
+        <w:t xml:space="preserve"> </w:t>
+      </w:r>
+      <w:r>
+        <w:rPr>
+          <w:rStyle w:val="DecValTok"/>
+        </w:rPr>
+        <w:t xml:space="preserve">1</w:t>
+      </w:r>
+      <w:r>
+        <w:rPr>
+          <w:rStyle w:val="SpecialCharTok"/>
+        </w:rPr>
+        <w:t xml:space="preserve">:</w:t>
+      </w:r>
+      <w:r>
+        <w:rPr>
+          <w:rStyle w:val="NormalTok"/>
+        </w:rPr>
+        <w:t xml:space="preserve">nsite) { </w:t>
+      </w:r>
+      <w:r>
+        <w:rPr>
+          <w:rStyle w:val="CommentTok"/>
+        </w:rPr>
+        <w:t xml:space="preserve">#  i = 1</w:t>
+      </w:r>
+      <w:r>
+        <w:br/>
+      </w:r>
+      <w:r>
+        <w:rPr>
+          <w:rStyle w:val="NormalTok"/>
+        </w:rPr>
+        <w:t xml:space="preserve">    count </w:t>
+      </w:r>
+      <w:r>
+        <w:rPr>
+          <w:rStyle w:val="OtherTok"/>
+        </w:rPr>
+        <w:t xml:space="preserve">&lt;-</w:t>
+      </w:r>
+      <w:r>
+        <w:rPr>
+          <w:rStyle w:val="NormalTok"/>
+        </w:rPr>
+        <w:t xml:space="preserve"> count </w:t>
+      </w:r>
+      <w:r>
+        <w:rPr>
+          <w:rStyle w:val="SpecialCharTok"/>
+        </w:rPr>
+        <w:t xml:space="preserve">+</w:t>
+      </w:r>
+      <w:r>
+        <w:rPr>
+          <w:rStyle w:val="NormalTok"/>
+        </w:rPr>
+        <w:t xml:space="preserve"> </w:t>
+      </w:r>
+      <w:r>
+        <w:rPr>
+          <w:rStyle w:val="DecValTok"/>
+        </w:rPr>
+        <w:t xml:space="preserve">1</w:t>
+      </w:r>
+      <w:r>
+        <w:br/>
+      </w:r>
+      <w:r>
+        <w:rPr>
+          <w:rStyle w:val="NormalTok"/>
+        </w:rPr>
+        <w:t xml:space="preserve">    picksite </w:t>
+      </w:r>
+      <w:r>
+        <w:rPr>
+          <w:rStyle w:val="OtherTok"/>
+        </w:rPr>
+        <w:t xml:space="preserve">&lt;-</w:t>
+      </w:r>
+      <w:r>
+        <w:rPr>
+          <w:rStyle w:val="NormalTok"/>
+        </w:rPr>
+        <w:t xml:space="preserve"> </w:t>
+      </w:r>
+      <w:r>
+        <w:rPr>
+          <w:rStyle w:val="FunctionTok"/>
+        </w:rPr>
+        <w:t xml:space="preserve">which</w:t>
+      </w:r>
+      <w:r>
+        <w:rPr>
+          <w:rStyle w:val="NormalTok"/>
+        </w:rPr>
+        <w:t xml:space="preserve">(tas_ab</w:t>
+      </w:r>
+      <w:r>
+        <w:rPr>
+          <w:rStyle w:val="SpecialCharTok"/>
+        </w:rPr>
+        <w:t xml:space="preserve">$</w:t>
+      </w:r>
+      <w:r>
+        <w:rPr>
+          <w:rStyle w:val="NormalTok"/>
+        </w:rPr>
+        <w:t xml:space="preserve">site </w:t>
+      </w:r>
+      <w:r>
+        <w:rPr>
+          <w:rStyle w:val="SpecialCharTok"/>
+        </w:rPr>
+        <w:t xml:space="preserve">==</w:t>
+      </w:r>
+      <w:r>
+        <w:rPr>
+          <w:rStyle w:val="NormalTok"/>
+        </w:rPr>
+        <w:t xml:space="preserve"> sites[i])</w:t>
+      </w:r>
+      <w:r>
+        <w:br/>
+      </w:r>
+      <w:r>
+        <w:rPr>
+          <w:rStyle w:val="NormalTok"/>
+        </w:rPr>
+        <w:t xml:space="preserve">    models[[count]] </w:t>
+      </w:r>
+      <w:r>
+        <w:rPr>
+          <w:rStyle w:val="OtherTok"/>
+        </w:rPr>
+        <w:t xml:space="preserve">&lt;-</w:t>
+      </w:r>
+      <w:r>
+        <w:rPr>
+          <w:rStyle w:val="NormalTok"/>
+        </w:rPr>
+        <w:t xml:space="preserve"> </w:t>
+      </w:r>
+      <w:r>
+        <w:rPr>
+          <w:rStyle w:val="FunctionTok"/>
+        </w:rPr>
         <w:t xml:space="preserve">fitmaturity</w:t>
       </w:r>
       <w:r>
-        <w:t xml:space="preserve">’</w:t>
-      </w:r>
-      <w:r>
-        <w:t xml:space="preserve"> </w:t>
-      </w:r>
-      <w:r>
-        <w:t xml:space="preserve">function where maturity has been classified as:</w:t>
-      </w:r>
-    </w:p>
-    <w:p>
-      <w:pPr>
-        <w:numPr>
-          <w:ilvl w:val="0"/>
-          <w:numId w:val="1002"/>
-        </w:numPr>
-        <w:pStyle w:val="Compact"/>
-      </w:pPr>
-      <w:r>
-        <w:t xml:space="preserve">I = stages 0-1</w:t>
-      </w:r>
-    </w:p>
-    <w:p>
-      <w:pPr>
-        <w:numPr>
-          <w:ilvl w:val="0"/>
-          <w:numId w:val="1002"/>
-        </w:numPr>
-        <w:pStyle w:val="Compact"/>
-      </w:pPr>
-      <w:r>
-        <w:t xml:space="preserve">M = stages 2-3.</w:t>
-      </w:r>
-    </w:p>
-    <w:bookmarkStart w:id="48" w:name="size-at-maturity-by-site"/>
-    <w:p>
-      <w:pPr>
-        <w:pStyle w:val="Heading2"/>
-      </w:pPr>
-      <w:r>
-        <w:t xml:space="preserve">Size-at-maturity by site</w:t>
+        <w:rPr>
+          <w:rStyle w:val="NormalTok"/>
+        </w:rPr>
+        <w:t xml:space="preserve">(tas_ab[picksite,],</w:t>
+      </w:r>
+      <w:r>
+        <w:br/>
+      </w:r>
+      <w:r>
+        <w:rPr>
+          <w:rStyle w:val="NormalTok"/>
+        </w:rPr>
+        <w:t xml:space="preserve">                                   </w:t>
+      </w:r>
+      <w:r>
+        <w:rPr>
+          <w:rStyle w:val="AttributeTok"/>
+        </w:rPr>
+        <w:t xml:space="preserve">length=</w:t>
+      </w:r>
+      <w:r>
+        <w:rPr>
+          <w:rStyle w:val="StringTok"/>
+        </w:rPr>
+        <w:t xml:space="preserve">"length"</w:t>
+      </w:r>
+      <w:r>
+        <w:rPr>
+          <w:rStyle w:val="NormalTok"/>
+        </w:rPr>
+        <w:t xml:space="preserve">,</w:t>
+      </w:r>
+      <w:r>
+        <w:rPr>
+          <w:rStyle w:val="AttributeTok"/>
+        </w:rPr>
+        <w:t xml:space="preserve">mature=</w:t>
+      </w:r>
+      <w:r>
+        <w:rPr>
+          <w:rStyle w:val="StringTok"/>
+        </w:rPr>
+        <w:t xml:space="preserve">"mature"</w:t>
+      </w:r>
+      <w:r>
+        <w:rPr>
+          <w:rStyle w:val="NormalTok"/>
+        </w:rPr>
+        <w:t xml:space="preserve">,</w:t>
+      </w:r>
+      <w:r>
+        <w:rPr>
+          <w:rStyle w:val="AttributeTok"/>
+        </w:rPr>
+        <w:t xml:space="preserve">lower=</w:t>
+      </w:r>
+      <w:r>
+        <w:rPr>
+          <w:rStyle w:val="DecValTok"/>
+        </w:rPr>
+        <w:t xml:space="preserve">50</w:t>
+      </w:r>
+      <w:r>
+        <w:rPr>
+          <w:rStyle w:val="NormalTok"/>
+        </w:rPr>
+        <w:t xml:space="preserve">,</w:t>
+      </w:r>
+      <w:r>
+        <w:rPr>
+          <w:rStyle w:val="AttributeTok"/>
+        </w:rPr>
+        <w:t xml:space="preserve">upper=</w:t>
+      </w:r>
+      <w:r>
+        <w:rPr>
+          <w:rStyle w:val="DecValTok"/>
+        </w:rPr>
+        <w:t xml:space="preserve">160</w:t>
+      </w:r>
+      <w:r>
+        <w:rPr>
+          <w:rStyle w:val="NormalTok"/>
+        </w:rPr>
+        <w:t xml:space="preserve">)</w:t>
+      </w:r>
+      <w:r>
+        <w:br/>
+      </w:r>
+      <w:r>
+        <w:rPr>
+          <w:rStyle w:val="NormalTok"/>
+        </w:rPr>
+        <w:t xml:space="preserve">  }</w:t>
+      </w:r>
+      <w:r>
+        <w:br/>
+      </w:r>
+      <w:r>
+        <w:br/>
+      </w:r>
+      <w:r>
+        <w:rPr>
+          <w:rStyle w:val="FunctionTok"/>
+        </w:rPr>
+        <w:t xml:space="preserve">str1</w:t>
+      </w:r>
+      <w:r>
+        <w:rPr>
+          <w:rStyle w:val="NormalTok"/>
+        </w:rPr>
+        <w:t xml:space="preserve">(models)</w:t>
       </w:r>
     </w:p>
     <w:p>
@@ -583,968 +2408,9 @@
       </w:pPr>
       <w:r>
         <w:rPr>
-          <w:rStyle w:val="FunctionTok"/>
-        </w:rPr>
-        <w:t xml:space="preserve">library</w:t>
-      </w:r>
-      <w:r>
-        <w:rPr>
-          <w:rStyle w:val="NormalTok"/>
-        </w:rPr>
-        <w:t xml:space="preserve">(biology)</w:t>
-      </w:r>
-      <w:r>
-        <w:br/>
-      </w:r>
-      <w:r>
-        <w:rPr>
-          <w:rStyle w:val="FunctionTok"/>
-        </w:rPr>
-        <w:t xml:space="preserve">library</w:t>
-      </w:r>
-      <w:r>
-        <w:rPr>
-          <w:rStyle w:val="NormalTok"/>
-        </w:rPr>
-        <w:t xml:space="preserve">(hplot)</w:t>
-      </w:r>
-      <w:r>
-        <w:br/>
-      </w:r>
-      <w:r>
-        <w:rPr>
-          <w:rStyle w:val="FunctionTok"/>
-        </w:rPr>
-        <w:t xml:space="preserve">library</w:t>
-      </w:r>
-      <w:r>
-        <w:rPr>
-          <w:rStyle w:val="NormalTok"/>
-        </w:rPr>
-        <w:t xml:space="preserve">(codeutils)</w:t>
-      </w:r>
-      <w:r>
-        <w:br/>
-      </w:r>
-      <w:r>
-        <w:br/>
-      </w:r>
-      <w:r>
-        <w:rPr>
-          <w:rStyle w:val="CommentTok"/>
-        </w:rPr>
-        <w:t xml:space="preserve"># Convert lowercase to uppercase sex.</w:t>
-      </w:r>
-      <w:r>
-        <w:br/>
-      </w:r>
-      <w:r>
-        <w:rPr>
-          <w:rStyle w:val="NormalTok"/>
-        </w:rPr>
-        <w:t xml:space="preserve">sam_dat </w:t>
-      </w:r>
-      <w:r>
-        <w:rPr>
-          <w:rStyle w:val="OtherTok"/>
-        </w:rPr>
-        <w:t xml:space="preserve">&lt;-</w:t>
-      </w:r>
-      <w:r>
-        <w:rPr>
-          <w:rStyle w:val="NormalTok"/>
-        </w:rPr>
-        <w:t xml:space="preserve"> sam_dat </w:t>
-      </w:r>
-      <w:r>
-        <w:rPr>
-          <w:rStyle w:val="SpecialCharTok"/>
-        </w:rPr>
-        <w:t xml:space="preserve">%&gt;%</w:t>
-      </w:r>
-      <w:r>
-        <w:rPr>
-          <w:rStyle w:val="NormalTok"/>
-        </w:rPr>
-        <w:t xml:space="preserve"> </w:t>
-      </w:r>
-      <w:r>
-        <w:br/>
-      </w:r>
-      <w:r>
-        <w:rPr>
-          <w:rStyle w:val="NormalTok"/>
-        </w:rPr>
-        <w:t xml:space="preserve"> </w:t>
-      </w:r>
-      <w:r>
-        <w:rPr>
-          <w:rStyle w:val="FunctionTok"/>
-        </w:rPr>
-        <w:t xml:space="preserve">mutate</w:t>
-      </w:r>
-      <w:r>
-        <w:rPr>
-          <w:rStyle w:val="NormalTok"/>
-        </w:rPr>
-        <w:t xml:space="preserve">(</w:t>
-      </w:r>
-      <w:r>
-        <w:rPr>
-          <w:rStyle w:val="AttributeTok"/>
-        </w:rPr>
-        <w:t xml:space="preserve">sex =</w:t>
-      </w:r>
-      <w:r>
-        <w:rPr>
-          <w:rStyle w:val="NormalTok"/>
-        </w:rPr>
-        <w:t xml:space="preserve"> </w:t>
-      </w:r>
-      <w:r>
-        <w:rPr>
-          <w:rStyle w:val="FunctionTok"/>
-        </w:rPr>
-        <w:t xml:space="preserve">toupper</w:t>
-      </w:r>
-      <w:r>
-        <w:rPr>
-          <w:rStyle w:val="NormalTok"/>
-        </w:rPr>
-        <w:t xml:space="preserve">(sex))</w:t>
-      </w:r>
-      <w:r>
-        <w:br/>
-      </w:r>
-      <w:r>
-        <w:br/>
-      </w:r>
-      <w:r>
-        <w:rPr>
-          <w:rStyle w:val="CommentTok"/>
-        </w:rPr>
-        <w:t xml:space="preserve"># Classify gonad stage 1 abalone as immature.</w:t>
-      </w:r>
-      <w:r>
-        <w:br/>
-      </w:r>
-      <w:r>
-        <w:rPr>
-          <w:rStyle w:val="NormalTok"/>
-        </w:rPr>
-        <w:t xml:space="preserve">sam_dat </w:t>
-      </w:r>
-      <w:r>
-        <w:rPr>
-          <w:rStyle w:val="OtherTok"/>
-        </w:rPr>
-        <w:t xml:space="preserve">&lt;-</w:t>
-      </w:r>
-      <w:r>
-        <w:rPr>
-          <w:rStyle w:val="NormalTok"/>
-        </w:rPr>
-        <w:t xml:space="preserve"> sam_dat </w:t>
-      </w:r>
-      <w:r>
-        <w:rPr>
-          <w:rStyle w:val="SpecialCharTok"/>
-        </w:rPr>
-        <w:t xml:space="preserve">%&gt;%</w:t>
-      </w:r>
-      <w:r>
-        <w:rPr>
-          <w:rStyle w:val="NormalTok"/>
-        </w:rPr>
-        <w:t xml:space="preserve"> </w:t>
-      </w:r>
-      <w:r>
-        <w:br/>
-      </w:r>
-      <w:r>
-        <w:rPr>
-          <w:rStyle w:val="NormalTok"/>
-        </w:rPr>
-        <w:t xml:space="preserve"> </w:t>
-      </w:r>
-      <w:r>
-        <w:rPr>
-          <w:rStyle w:val="FunctionTok"/>
-        </w:rPr>
-        <w:t xml:space="preserve">mutate</w:t>
-      </w:r>
-      <w:r>
-        <w:rPr>
-          <w:rStyle w:val="NormalTok"/>
-        </w:rPr>
-        <w:t xml:space="preserve">(</w:t>
-      </w:r>
-      <w:r>
-        <w:rPr>
-          <w:rStyle w:val="AttributeTok"/>
-        </w:rPr>
-        <w:t xml:space="preserve">sex_adj =</w:t>
-      </w:r>
-      <w:r>
-        <w:rPr>
-          <w:rStyle w:val="NormalTok"/>
-        </w:rPr>
-        <w:t xml:space="preserve"> </w:t>
-      </w:r>
-      <w:r>
-        <w:rPr>
-          <w:rStyle w:val="FunctionTok"/>
-        </w:rPr>
-        <w:t xml:space="preserve">case_when</w:t>
-      </w:r>
-      <w:r>
-        <w:rPr>
-          <w:rStyle w:val="NormalTok"/>
-        </w:rPr>
-        <w:t xml:space="preserve">(gonad_score </w:t>
-      </w:r>
-      <w:r>
-        <w:rPr>
-          <w:rStyle w:val="SpecialCharTok"/>
-        </w:rPr>
-        <w:t xml:space="preserve">%in%</w:t>
-      </w:r>
-      <w:r>
-        <w:rPr>
-          <w:rStyle w:val="NormalTok"/>
-        </w:rPr>
-        <w:t xml:space="preserve"> </w:t>
-      </w:r>
-      <w:r>
-        <w:rPr>
-          <w:rStyle w:val="FunctionTok"/>
-        </w:rPr>
-        <w:t xml:space="preserve">c</w:t>
-      </w:r>
-      <w:r>
-        <w:rPr>
-          <w:rStyle w:val="NormalTok"/>
-        </w:rPr>
-        <w:t xml:space="preserve">(</w:t>
-      </w:r>
-      <w:r>
-        <w:rPr>
-          <w:rStyle w:val="DecValTok"/>
-        </w:rPr>
-        <w:t xml:space="preserve">0</w:t>
-      </w:r>
-      <w:r>
-        <w:rPr>
-          <w:rStyle w:val="NormalTok"/>
-        </w:rPr>
-        <w:t xml:space="preserve">, </w:t>
-      </w:r>
-      <w:r>
-        <w:rPr>
-          <w:rStyle w:val="DecValTok"/>
-        </w:rPr>
-        <w:t xml:space="preserve">1</w:t>
-      </w:r>
-      <w:r>
-        <w:rPr>
-          <w:rStyle w:val="NormalTok"/>
-        </w:rPr>
-        <w:t xml:space="preserve">) </w:t>
-      </w:r>
-      <w:r>
-        <w:rPr>
-          <w:rStyle w:val="SpecialCharTok"/>
-        </w:rPr>
-        <w:t xml:space="preserve">~</w:t>
-      </w:r>
-      <w:r>
-        <w:rPr>
-          <w:rStyle w:val="NormalTok"/>
-        </w:rPr>
-        <w:t xml:space="preserve"> </w:t>
-      </w:r>
-      <w:r>
-        <w:rPr>
-          <w:rStyle w:val="StringTok"/>
-        </w:rPr>
-        <w:t xml:space="preserve">'I'</w:t>
-      </w:r>
-      <w:r>
-        <w:rPr>
-          <w:rStyle w:val="NormalTok"/>
-        </w:rPr>
-        <w:t xml:space="preserve">,</w:t>
-      </w:r>
-      <w:r>
-        <w:br/>
-      </w:r>
-      <w:r>
-        <w:rPr>
-          <w:rStyle w:val="NormalTok"/>
-        </w:rPr>
-        <w:t xml:space="preserve">                            gonad_score </w:t>
-      </w:r>
-      <w:r>
-        <w:rPr>
-          <w:rStyle w:val="SpecialCharTok"/>
-        </w:rPr>
-        <w:t xml:space="preserve">&gt;=</w:t>
-      </w:r>
-      <w:r>
-        <w:rPr>
-          <w:rStyle w:val="NormalTok"/>
-        </w:rPr>
-        <w:t xml:space="preserve"> </w:t>
-      </w:r>
-      <w:r>
-        <w:rPr>
-          <w:rStyle w:val="DecValTok"/>
-        </w:rPr>
-        <w:t xml:space="preserve">2</w:t>
-      </w:r>
-      <w:r>
-        <w:rPr>
-          <w:rStyle w:val="NormalTok"/>
-        </w:rPr>
-        <w:t xml:space="preserve"> </w:t>
-      </w:r>
-      <w:r>
-        <w:rPr>
-          <w:rStyle w:val="SpecialCharTok"/>
-        </w:rPr>
-        <w:t xml:space="preserve">~</w:t>
-      </w:r>
-      <w:r>
-        <w:rPr>
-          <w:rStyle w:val="NormalTok"/>
-        </w:rPr>
-        <w:t xml:space="preserve"> sex),</w:t>
-      </w:r>
-      <w:r>
-        <w:br/>
-      </w:r>
-      <w:r>
-        <w:rPr>
-          <w:rStyle w:val="NormalTok"/>
-        </w:rPr>
-        <w:t xml:space="preserve">        </w:t>
-      </w:r>
-      <w:r>
-        <w:rPr>
-          <w:rStyle w:val="AttributeTok"/>
-        </w:rPr>
-        <w:t xml:space="preserve">mature =</w:t>
-      </w:r>
-      <w:r>
-        <w:rPr>
-          <w:rStyle w:val="NormalTok"/>
-        </w:rPr>
-        <w:t xml:space="preserve"> </w:t>
-      </w:r>
-      <w:r>
-        <w:rPr>
-          <w:rStyle w:val="FunctionTok"/>
-        </w:rPr>
-        <w:t xml:space="preserve">case_when</w:t>
-      </w:r>
-      <w:r>
-        <w:rPr>
-          <w:rStyle w:val="NormalTok"/>
-        </w:rPr>
-        <w:t xml:space="preserve">(gonad_score </w:t>
-      </w:r>
-      <w:r>
-        <w:rPr>
-          <w:rStyle w:val="SpecialCharTok"/>
-        </w:rPr>
-        <w:t xml:space="preserve">&gt;=</w:t>
-      </w:r>
-      <w:r>
-        <w:rPr>
-          <w:rStyle w:val="NormalTok"/>
-        </w:rPr>
-        <w:t xml:space="preserve"> </w:t>
-      </w:r>
-      <w:r>
-        <w:rPr>
-          <w:rStyle w:val="DecValTok"/>
-        </w:rPr>
-        <w:t xml:space="preserve">2</w:t>
-      </w:r>
-      <w:r>
-        <w:rPr>
-          <w:rStyle w:val="NormalTok"/>
-        </w:rPr>
-        <w:t xml:space="preserve"> </w:t>
-      </w:r>
-      <w:r>
-        <w:rPr>
-          <w:rStyle w:val="SpecialCharTok"/>
-        </w:rPr>
-        <w:t xml:space="preserve">~</w:t>
-      </w:r>
-      <w:r>
-        <w:rPr>
-          <w:rStyle w:val="NormalTok"/>
-        </w:rPr>
-        <w:t xml:space="preserve"> </w:t>
-      </w:r>
-      <w:r>
-        <w:rPr>
-          <w:rStyle w:val="DecValTok"/>
-        </w:rPr>
-        <w:t xml:space="preserve">1</w:t>
-      </w:r>
-      <w:r>
-        <w:rPr>
-          <w:rStyle w:val="NormalTok"/>
-        </w:rPr>
-        <w:t xml:space="preserve">,</w:t>
-      </w:r>
-      <w:r>
-        <w:br/>
-      </w:r>
-      <w:r>
-        <w:rPr>
-          <w:rStyle w:val="NormalTok"/>
-        </w:rPr>
-        <w:t xml:space="preserve">                           gonad_score </w:t>
-      </w:r>
-      <w:r>
-        <w:rPr>
-          <w:rStyle w:val="SpecialCharTok"/>
-        </w:rPr>
-        <w:t xml:space="preserve">&lt;=</w:t>
-      </w:r>
-      <w:r>
-        <w:rPr>
-          <w:rStyle w:val="NormalTok"/>
-        </w:rPr>
-        <w:t xml:space="preserve"> </w:t>
-      </w:r>
-      <w:r>
-        <w:rPr>
-          <w:rStyle w:val="DecValTok"/>
-        </w:rPr>
-        <w:t xml:space="preserve">1</w:t>
-      </w:r>
-      <w:r>
-        <w:rPr>
-          <w:rStyle w:val="NormalTok"/>
-        </w:rPr>
-        <w:t xml:space="preserve"> </w:t>
-      </w:r>
-      <w:r>
-        <w:rPr>
-          <w:rStyle w:val="SpecialCharTok"/>
-        </w:rPr>
-        <w:t xml:space="preserve">~</w:t>
-      </w:r>
-      <w:r>
-        <w:rPr>
-          <w:rStyle w:val="NormalTok"/>
-        </w:rPr>
-        <w:t xml:space="preserve"> </w:t>
-      </w:r>
-      <w:r>
-        <w:rPr>
-          <w:rStyle w:val="DecValTok"/>
-        </w:rPr>
-        <w:t xml:space="preserve">0</w:t>
-      </w:r>
-      <w:r>
-        <w:rPr>
-          <w:rStyle w:val="NormalTok"/>
-        </w:rPr>
-        <w:t xml:space="preserve">))</w:t>
-      </w:r>
-      <w:r>
-        <w:br/>
-      </w:r>
-      <w:r>
-        <w:br/>
-      </w:r>
-      <w:r>
-        <w:rPr>
-          <w:rStyle w:val="CommentTok"/>
-        </w:rPr>
-        <w:t xml:space="preserve"># Create dataframe for fitmaturity function (site, sex, length, maturity)</w:t>
-      </w:r>
-      <w:r>
-        <w:br/>
-      </w:r>
-      <w:r>
-        <w:rPr>
-          <w:rStyle w:val="NormalTok"/>
-        </w:rPr>
-        <w:t xml:space="preserve">tas_ab </w:t>
-      </w:r>
-      <w:r>
-        <w:rPr>
-          <w:rStyle w:val="OtherTok"/>
-        </w:rPr>
-        <w:t xml:space="preserve">&lt;-</w:t>
-      </w:r>
-      <w:r>
-        <w:rPr>
-          <w:rStyle w:val="NormalTok"/>
-        </w:rPr>
-        <w:t xml:space="preserve"> sam_dat </w:t>
-      </w:r>
-      <w:r>
-        <w:rPr>
-          <w:rStyle w:val="SpecialCharTok"/>
-        </w:rPr>
-        <w:t xml:space="preserve">%&gt;%</w:t>
-      </w:r>
-      <w:r>
-        <w:br/>
-      </w:r>
-      <w:r>
-        <w:rPr>
-          <w:rStyle w:val="NormalTok"/>
-        </w:rPr>
-        <w:t xml:space="preserve"> </w:t>
-      </w:r>
-      <w:r>
-        <w:rPr>
-          <w:rStyle w:val="FunctionTok"/>
-        </w:rPr>
-        <w:t xml:space="preserve">select</w:t>
-      </w:r>
-      <w:r>
-        <w:rPr>
-          <w:rStyle w:val="NormalTok"/>
-        </w:rPr>
-        <w:t xml:space="preserve">(site, sex_adj, shell_length, mature) </w:t>
-      </w:r>
-      <w:r>
-        <w:rPr>
-          <w:rStyle w:val="SpecialCharTok"/>
-        </w:rPr>
-        <w:t xml:space="preserve">%&gt;%</w:t>
-      </w:r>
-      <w:r>
-        <w:br/>
-      </w:r>
-      <w:r>
-        <w:rPr>
-          <w:rStyle w:val="NormalTok"/>
-        </w:rPr>
-        <w:t xml:space="preserve"> dplyr</w:t>
-      </w:r>
-      <w:r>
-        <w:rPr>
-          <w:rStyle w:val="SpecialCharTok"/>
-        </w:rPr>
-        <w:t xml:space="preserve">::</w:t>
-      </w:r>
-      <w:r>
-        <w:rPr>
-          <w:rStyle w:val="FunctionTok"/>
-        </w:rPr>
-        <w:t xml:space="preserve">rename</w:t>
-      </w:r>
-      <w:r>
-        <w:rPr>
-          <w:rStyle w:val="NormalTok"/>
-        </w:rPr>
-        <w:t xml:space="preserve">(</w:t>
-      </w:r>
-      <w:r>
-        <w:rPr>
-          <w:rStyle w:val="AttributeTok"/>
-        </w:rPr>
-        <w:t xml:space="preserve">sex =</w:t>
-      </w:r>
-      <w:r>
-        <w:rPr>
-          <w:rStyle w:val="NormalTok"/>
-        </w:rPr>
-        <w:t xml:space="preserve"> </w:t>
-      </w:r>
-      <w:r>
-        <w:rPr>
-          <w:rStyle w:val="StringTok"/>
-        </w:rPr>
-        <w:t xml:space="preserve">'sex_adj'</w:t>
-      </w:r>
-      <w:r>
-        <w:rPr>
-          <w:rStyle w:val="NormalTok"/>
-        </w:rPr>
-        <w:t xml:space="preserve">,</w:t>
-      </w:r>
-      <w:r>
-        <w:br/>
-      </w:r>
-      <w:r>
-        <w:rPr>
-          <w:rStyle w:val="NormalTok"/>
-        </w:rPr>
-        <w:t xml:space="preserve">               </w:t>
-      </w:r>
-      <w:r>
-        <w:rPr>
-          <w:rStyle w:val="AttributeTok"/>
-        </w:rPr>
-        <w:t xml:space="preserve">length =</w:t>
-      </w:r>
-      <w:r>
-        <w:rPr>
-          <w:rStyle w:val="NormalTok"/>
-        </w:rPr>
-        <w:t xml:space="preserve"> </w:t>
-      </w:r>
-      <w:r>
-        <w:rPr>
-          <w:rStyle w:val="StringTok"/>
-        </w:rPr>
-        <w:t xml:space="preserve">'shell_length'</w:t>
-      </w:r>
-      <w:r>
-        <w:rPr>
-          <w:rStyle w:val="NormalTok"/>
-        </w:rPr>
-        <w:t xml:space="preserve">) </w:t>
-      </w:r>
-      <w:r>
-        <w:rPr>
-          <w:rStyle w:val="SpecialCharTok"/>
-        </w:rPr>
-        <w:t xml:space="preserve">%&gt;%</w:t>
-      </w:r>
-      <w:r>
-        <w:br/>
-      </w:r>
-      <w:r>
-        <w:rPr>
-          <w:rStyle w:val="NormalTok"/>
-        </w:rPr>
-        <w:t xml:space="preserve"> </w:t>
-      </w:r>
-      <w:r>
-        <w:rPr>
-          <w:rStyle w:val="FunctionTok"/>
-        </w:rPr>
-        <w:t xml:space="preserve">filter</w:t>
-      </w:r>
-      <w:r>
-        <w:rPr>
-          <w:rStyle w:val="NormalTok"/>
-        </w:rPr>
-        <w:t xml:space="preserve">(sex </w:t>
-      </w:r>
-      <w:r>
-        <w:rPr>
-          <w:rStyle w:val="SpecialCharTok"/>
-        </w:rPr>
-        <w:t xml:space="preserve">!=</w:t>
-      </w:r>
-      <w:r>
-        <w:rPr>
-          <w:rStyle w:val="NormalTok"/>
-        </w:rPr>
-        <w:t xml:space="preserve"> </w:t>
-      </w:r>
-      <w:r>
-        <w:rPr>
-          <w:rStyle w:val="StringTok"/>
-        </w:rPr>
-        <w:t xml:space="preserve">'T'</w:t>
-      </w:r>
-      <w:r>
-        <w:rPr>
-          <w:rStyle w:val="NormalTok"/>
-        </w:rPr>
-        <w:t xml:space="preserve">) </w:t>
-      </w:r>
-      <w:r>
-        <w:rPr>
-          <w:rStyle w:val="CommentTok"/>
-        </w:rPr>
-        <w:t xml:space="preserve">#filter any trematodes</w:t>
-      </w:r>
-      <w:r>
-        <w:br/>
-      </w:r>
-      <w:r>
-        <w:br/>
-      </w:r>
-      <w:r>
-        <w:rPr>
-          <w:rStyle w:val="CommentTok"/>
-        </w:rPr>
-        <w:t xml:space="preserve"># Re-classify sex as mature or immature</w:t>
-      </w:r>
-      <w:r>
-        <w:br/>
-      </w:r>
-      <w:r>
-        <w:rPr>
-          <w:rStyle w:val="NormalTok"/>
-        </w:rPr>
-        <w:t xml:space="preserve">tas_ab </w:t>
-      </w:r>
-      <w:r>
-        <w:rPr>
-          <w:rStyle w:val="OtherTok"/>
-        </w:rPr>
-        <w:t xml:space="preserve">&lt;-</w:t>
-      </w:r>
-      <w:r>
-        <w:rPr>
-          <w:rStyle w:val="NormalTok"/>
-        </w:rPr>
-        <w:t xml:space="preserve"> tas_ab </w:t>
-      </w:r>
-      <w:r>
-        <w:rPr>
-          <w:rStyle w:val="SpecialCharTok"/>
-        </w:rPr>
-        <w:t xml:space="preserve">%&gt;%</w:t>
-      </w:r>
-      <w:r>
-        <w:rPr>
-          <w:rStyle w:val="NormalTok"/>
-        </w:rPr>
-        <w:t xml:space="preserve"> </w:t>
-      </w:r>
-      <w:r>
-        <w:br/>
-      </w:r>
-      <w:r>
-        <w:rPr>
-          <w:rStyle w:val="NormalTok"/>
-        </w:rPr>
-        <w:t xml:space="preserve"> </w:t>
-      </w:r>
-      <w:r>
-        <w:rPr>
-          <w:rStyle w:val="FunctionTok"/>
-        </w:rPr>
-        <w:t xml:space="preserve">mutate</w:t>
-      </w:r>
-      <w:r>
-        <w:rPr>
-          <w:rStyle w:val="NormalTok"/>
-        </w:rPr>
-        <w:t xml:space="preserve">(</w:t>
-      </w:r>
-      <w:r>
-        <w:rPr>
-          <w:rStyle w:val="AttributeTok"/>
-        </w:rPr>
-        <w:t xml:space="preserve">sex =</w:t>
-      </w:r>
-      <w:r>
-        <w:rPr>
-          <w:rStyle w:val="NormalTok"/>
-        </w:rPr>
-        <w:t xml:space="preserve"> </w:t>
-      </w:r>
-      <w:r>
-        <w:rPr>
-          <w:rStyle w:val="FunctionTok"/>
-        </w:rPr>
-        <w:t xml:space="preserve">case_when</w:t>
-      </w:r>
-      <w:r>
-        <w:rPr>
-          <w:rStyle w:val="NormalTok"/>
-        </w:rPr>
-        <w:t xml:space="preserve">(sex </w:t>
-      </w:r>
-      <w:r>
-        <w:rPr>
-          <w:rStyle w:val="SpecialCharTok"/>
-        </w:rPr>
-        <w:t xml:space="preserve">%in%</w:t>
-      </w:r>
-      <w:r>
-        <w:rPr>
-          <w:rStyle w:val="NormalTok"/>
-        </w:rPr>
-        <w:t xml:space="preserve"> </w:t>
-      </w:r>
-      <w:r>
-        <w:rPr>
-          <w:rStyle w:val="FunctionTok"/>
-        </w:rPr>
-        <w:t xml:space="preserve">c</w:t>
-      </w:r>
-      <w:r>
-        <w:rPr>
-          <w:rStyle w:val="NormalTok"/>
-        </w:rPr>
-        <w:t xml:space="preserve">(</w:t>
-      </w:r>
-      <w:r>
-        <w:rPr>
-          <w:rStyle w:val="StringTok"/>
-        </w:rPr>
-        <w:t xml:space="preserve">'M'</w:t>
-      </w:r>
-      <w:r>
-        <w:rPr>
-          <w:rStyle w:val="NormalTok"/>
-        </w:rPr>
-        <w:t xml:space="preserve">, </w:t>
-      </w:r>
-      <w:r>
-        <w:rPr>
-          <w:rStyle w:val="StringTok"/>
-        </w:rPr>
-        <w:t xml:space="preserve">'F'</w:t>
-      </w:r>
-      <w:r>
-        <w:rPr>
-          <w:rStyle w:val="NormalTok"/>
-        </w:rPr>
-        <w:t xml:space="preserve">) </w:t>
-      </w:r>
-      <w:r>
-        <w:rPr>
-          <w:rStyle w:val="SpecialCharTok"/>
-        </w:rPr>
-        <w:t xml:space="preserve">~</w:t>
-      </w:r>
-      <w:r>
-        <w:rPr>
-          <w:rStyle w:val="NormalTok"/>
-        </w:rPr>
-        <w:t xml:space="preserve"> </w:t>
-      </w:r>
-      <w:r>
-        <w:rPr>
-          <w:rStyle w:val="StringTok"/>
-        </w:rPr>
-        <w:t xml:space="preserve">'M'</w:t>
-      </w:r>
-      <w:r>
-        <w:rPr>
-          <w:rStyle w:val="NormalTok"/>
-        </w:rPr>
-        <w:t xml:space="preserve">,</w:t>
-      </w:r>
-      <w:r>
-        <w:br/>
-      </w:r>
-      <w:r>
-        <w:rPr>
-          <w:rStyle w:val="NormalTok"/>
-        </w:rPr>
-        <w:t xml:space="preserve">                        sex </w:t>
-      </w:r>
-      <w:r>
-        <w:rPr>
-          <w:rStyle w:val="SpecialCharTok"/>
-        </w:rPr>
-        <w:t xml:space="preserve">==</w:t>
-      </w:r>
-      <w:r>
-        <w:rPr>
-          <w:rStyle w:val="NormalTok"/>
-        </w:rPr>
-        <w:t xml:space="preserve"> </w:t>
-      </w:r>
-      <w:r>
-        <w:rPr>
-          <w:rStyle w:val="StringTok"/>
-        </w:rPr>
-        <w:t xml:space="preserve">'I'</w:t>
-      </w:r>
-      <w:r>
-        <w:rPr>
-          <w:rStyle w:val="NormalTok"/>
-        </w:rPr>
-        <w:t xml:space="preserve"> </w:t>
-      </w:r>
-      <w:r>
-        <w:rPr>
-          <w:rStyle w:val="SpecialCharTok"/>
-        </w:rPr>
-        <w:t xml:space="preserve">~</w:t>
-      </w:r>
-      <w:r>
-        <w:rPr>
-          <w:rStyle w:val="NormalTok"/>
-        </w:rPr>
-        <w:t xml:space="preserve"> </w:t>
-      </w:r>
-      <w:r>
-        <w:rPr>
-          <w:rStyle w:val="StringTok"/>
-        </w:rPr>
-        <w:t xml:space="preserve">'I'</w:t>
-      </w:r>
-      <w:r>
-        <w:rPr>
-          <w:rStyle w:val="NormalTok"/>
-        </w:rPr>
-        <w:t xml:space="preserve">))</w:t>
-      </w:r>
-      <w:r>
-        <w:br/>
-      </w:r>
-      <w:r>
-        <w:br/>
-      </w:r>
-      <w:r>
-        <w:rPr>
-          <w:rStyle w:val="CommentTok"/>
-        </w:rPr>
-        <w:t xml:space="preserve"># Quick summary of samples by site and maturity status(sex)</w:t>
-      </w:r>
-      <w:r>
-        <w:br/>
-      </w:r>
-      <w:r>
-        <w:rPr>
-          <w:rStyle w:val="FunctionTok"/>
-        </w:rPr>
-        <w:t xml:space="preserve">table</w:t>
-      </w:r>
-      <w:r>
-        <w:rPr>
-          <w:rStyle w:val="NormalTok"/>
-        </w:rPr>
-        <w:t xml:space="preserve">(tas_ab</w:t>
-      </w:r>
-      <w:r>
-        <w:rPr>
-          <w:rStyle w:val="SpecialCharTok"/>
-        </w:rPr>
-        <w:t xml:space="preserve">$</w:t>
-      </w:r>
-      <w:r>
-        <w:rPr>
-          <w:rStyle w:val="NormalTok"/>
-        </w:rPr>
-        <w:t xml:space="preserve">site, tas_ab</w:t>
-      </w:r>
-      <w:r>
-        <w:rPr>
-          <w:rStyle w:val="SpecialCharTok"/>
-        </w:rPr>
-        <w:t xml:space="preserve">$</w:t>
-      </w:r>
-      <w:r>
-        <w:rPr>
-          <w:rStyle w:val="NormalTok"/>
-        </w:rPr>
-        <w:t xml:space="preserve">sex)</w:t>
-      </w:r>
-    </w:p>
-    <w:p>
-      <w:pPr>
-        <w:pStyle w:val="SourceCode"/>
-      </w:pPr>
-      <w:r>
-        <w:rPr>
           <w:rStyle w:val="VerbatimChar"/>
         </w:rPr>
-        <w:t xml:space="preserve">                     </w:t>
+        <w:t xml:space="preserve">List of 12</w:t>
       </w:r>
       <w:r>
         <w:br/>
@@ -1553,7 +2419,7 @@
         <w:rPr>
           <w:rStyle w:val="VerbatimChar"/>
         </w:rPr>
-        <w:t xml:space="preserve">                        I   M</w:t>
+        <w:t xml:space="preserve"> $ AB-NW-SAM-2024-5-1 :List of 4</w:t>
       </w:r>
       <w:r>
         <w:br/>
@@ -1562,7 +2428,7 @@
         <w:rPr>
           <w:rStyle w:val="VerbatimChar"/>
         </w:rPr>
-        <w:t xml:space="preserve">  AB-NW-SAM-2024-5-1   77  75</w:t>
+        <w:t xml:space="preserve"> $ AB-NW-SAM-2024-5-2 :List of 4</w:t>
       </w:r>
       <w:r>
         <w:br/>
@@ -1571,7 +2437,7 @@
         <w:rPr>
           <w:rStyle w:val="VerbatimChar"/>
         </w:rPr>
-        <w:t xml:space="preserve">  AB-NW-SAM-2024-5-10  53  99</w:t>
+        <w:t xml:space="preserve"> $ AB-NW-SAM-2024-5-3 :List of 4</w:t>
       </w:r>
       <w:r>
         <w:br/>
@@ -1580,7 +2446,7 @@
         <w:rPr>
           <w:rStyle w:val="VerbatimChar"/>
         </w:rPr>
-        <w:t xml:space="preserve">  AB-NW-SAM-2024-5-13 103  88</w:t>
+        <w:t xml:space="preserve"> $ AB-NW-SAM-2024-5-4 :List of 4</w:t>
       </w:r>
       <w:r>
         <w:br/>
@@ -1589,7 +2455,7 @@
         <w:rPr>
           <w:rStyle w:val="VerbatimChar"/>
         </w:rPr>
-        <w:t xml:space="preserve">  AB-NW-SAM-2024-5-18  80  66</w:t>
+        <w:t xml:space="preserve"> $ AB-NW-SAM-2024-5-5 :List of 4</w:t>
       </w:r>
       <w:r>
         <w:br/>
@@ -1598,7 +2464,7 @@
         <w:rPr>
           <w:rStyle w:val="VerbatimChar"/>
         </w:rPr>
-        <w:t xml:space="preserve">  AB-NW-SAM-2024-5-2   97  58</w:t>
+        <w:t xml:space="preserve"> $ AB-NW-SAM-2024-5-6 :List of 4</w:t>
       </w:r>
       <w:r>
         <w:br/>
@@ -1607,7 +2473,7 @@
         <w:rPr>
           <w:rStyle w:val="VerbatimChar"/>
         </w:rPr>
-        <w:t xml:space="preserve">  AB-NW-SAM-2024-5-3  141  61</w:t>
+        <w:t xml:space="preserve"> $ AB-NW-SAM-2024-5-8 :List of 4</w:t>
       </w:r>
       <w:r>
         <w:br/>
@@ -1616,7 +2482,7 @@
         <w:rPr>
           <w:rStyle w:val="VerbatimChar"/>
         </w:rPr>
-        <w:t xml:space="preserve">  AB-NW-SAM-2024-5-4   92  64</w:t>
+        <w:t xml:space="preserve"> $ AB-NW-SAM-2024-5-9 :List of 4</w:t>
       </w:r>
       <w:r>
         <w:br/>
@@ -1625,7 +2491,7 @@
         <w:rPr>
           <w:rStyle w:val="VerbatimChar"/>
         </w:rPr>
-        <w:t xml:space="preserve">  AB-NW-SAM-2024-5-5  130  98</w:t>
+        <w:t xml:space="preserve"> $ AB-NW-SAM-2024-5-10:List of 4</w:t>
       </w:r>
       <w:r>
         <w:br/>
@@ -1634,7 +2500,7 @@
         <w:rPr>
           <w:rStyle w:val="VerbatimChar"/>
         </w:rPr>
-        <w:t xml:space="preserve">  AB-NW-SAM-2024-5-6  107  87</w:t>
+        <w:t xml:space="preserve"> $ AB-NW-SAM-2024-5-13:List of 4</w:t>
       </w:r>
       <w:r>
         <w:br/>
@@ -1643,791 +2509,7 @@
         <w:rPr>
           <w:rStyle w:val="VerbatimChar"/>
         </w:rPr>
-        <w:t xml:space="preserve">  AB-NW-SAM-2024-5-7  121  63</w:t>
-      </w:r>
-      <w:r>
-        <w:br/>
-      </w:r>
-      <w:r>
-        <w:rPr>
-          <w:rStyle w:val="VerbatimChar"/>
-        </w:rPr>
-        <w:t xml:space="preserve">  AB-NW-SAM-2024-5-8  135  67</w:t>
-      </w:r>
-      <w:r>
-        <w:br/>
-      </w:r>
-      <w:r>
-        <w:rPr>
-          <w:rStyle w:val="VerbatimChar"/>
-        </w:rPr>
-        <w:t xml:space="preserve">  AB-NW-SAM-2024-5-9   79  75</w:t>
-      </w:r>
-    </w:p>
-    <w:p>
-      <w:pPr>
-        <w:pStyle w:val="SourceCode"/>
-      </w:pPr>
-      <w:r>
-        <w:rPr>
-          <w:rStyle w:val="CommentTok"/>
-        </w:rPr>
-        <w:t xml:space="preserve"># Create parameters for loop and plots</w:t>
-      </w:r>
-      <w:r>
-        <w:br/>
-      </w:r>
-      <w:r>
-        <w:rPr>
-          <w:rStyle w:val="NormalTok"/>
-        </w:rPr>
-        <w:t xml:space="preserve">sites </w:t>
-      </w:r>
-      <w:r>
-        <w:rPr>
-          <w:rStyle w:val="OtherTok"/>
-        </w:rPr>
-        <w:t xml:space="preserve">&lt;-</w:t>
-      </w:r>
-      <w:r>
-        <w:rPr>
-          <w:rStyle w:val="NormalTok"/>
-        </w:rPr>
-        <w:t xml:space="preserve"> </w:t>
-      </w:r>
-      <w:r>
-        <w:rPr>
-          <w:rStyle w:val="FunctionTok"/>
-        </w:rPr>
-        <w:t xml:space="preserve">sort</w:t>
-      </w:r>
-      <w:r>
-        <w:rPr>
-          <w:rStyle w:val="NormalTok"/>
-        </w:rPr>
-        <w:t xml:space="preserve">(</w:t>
-      </w:r>
-      <w:r>
-        <w:rPr>
-          <w:rStyle w:val="FunctionTok"/>
-        </w:rPr>
-        <w:t xml:space="preserve">unique</w:t>
-      </w:r>
-      <w:r>
-        <w:rPr>
-          <w:rStyle w:val="NormalTok"/>
-        </w:rPr>
-        <w:t xml:space="preserve">(tas_ab</w:t>
-      </w:r>
-      <w:r>
-        <w:rPr>
-          <w:rStyle w:val="SpecialCharTok"/>
-        </w:rPr>
-        <w:t xml:space="preserve">$</w:t>
-      </w:r>
-      <w:r>
-        <w:rPr>
-          <w:rStyle w:val="NormalTok"/>
-        </w:rPr>
-        <w:t xml:space="preserve">site))</w:t>
-      </w:r>
-      <w:r>
-        <w:br/>
-      </w:r>
-      <w:r>
-        <w:rPr>
-          <w:rStyle w:val="NormalTok"/>
-        </w:rPr>
-        <w:t xml:space="preserve">nsite </w:t>
-      </w:r>
-      <w:r>
-        <w:rPr>
-          <w:rStyle w:val="OtherTok"/>
-        </w:rPr>
-        <w:t xml:space="preserve">&lt;-</w:t>
-      </w:r>
-      <w:r>
-        <w:rPr>
-          <w:rStyle w:val="NormalTok"/>
-        </w:rPr>
-        <w:t xml:space="preserve"> </w:t>
-      </w:r>
-      <w:r>
-        <w:rPr>
-          <w:rStyle w:val="FunctionTok"/>
-        </w:rPr>
-        <w:t xml:space="preserve">length</w:t>
-      </w:r>
-      <w:r>
-        <w:rPr>
-          <w:rStyle w:val="NormalTok"/>
-        </w:rPr>
-        <w:t xml:space="preserve">(sites)</w:t>
-      </w:r>
-      <w:r>
-        <w:br/>
-      </w:r>
-      <w:r>
-        <w:rPr>
-          <w:rStyle w:val="NormalTok"/>
-        </w:rPr>
-        <w:t xml:space="preserve">scenes </w:t>
-      </w:r>
-      <w:r>
-        <w:rPr>
-          <w:rStyle w:val="OtherTok"/>
-        </w:rPr>
-        <w:t xml:space="preserve">&lt;-</w:t>
-      </w:r>
-      <w:r>
-        <w:rPr>
-          <w:rStyle w:val="NormalTok"/>
-        </w:rPr>
-        <w:t xml:space="preserve"> </w:t>
-      </w:r>
-      <w:r>
-        <w:rPr>
-          <w:rStyle w:val="FunctionTok"/>
-        </w:rPr>
-        <w:t xml:space="preserve">c</w:t>
-      </w:r>
-      <w:r>
-        <w:rPr>
-          <w:rStyle w:val="NormalTok"/>
-        </w:rPr>
-        <w:t xml:space="preserve">(</w:t>
-      </w:r>
-      <w:r>
-        <w:rPr>
-          <w:rStyle w:val="StringTok"/>
-        </w:rPr>
-        <w:t xml:space="preserve">"AB-NW-SAM-2024-5-1"</w:t>
-      </w:r>
-      <w:r>
-        <w:rPr>
-          <w:rStyle w:val="NormalTok"/>
-        </w:rPr>
-        <w:t xml:space="preserve">, </w:t>
-      </w:r>
-      <w:r>
-        <w:rPr>
-          <w:rStyle w:val="StringTok"/>
-        </w:rPr>
-        <w:t xml:space="preserve">"AB-NW-SAM-2024-5-2"</w:t>
-      </w:r>
-      <w:r>
-        <w:rPr>
-          <w:rStyle w:val="NormalTok"/>
-        </w:rPr>
-        <w:t xml:space="preserve">, </w:t>
-      </w:r>
-      <w:r>
-        <w:rPr>
-          <w:rStyle w:val="StringTok"/>
-        </w:rPr>
-        <w:t xml:space="preserve">"AB-NW-SAM-2024-5-3"</w:t>
-      </w:r>
-      <w:r>
-        <w:rPr>
-          <w:rStyle w:val="NormalTok"/>
-        </w:rPr>
-        <w:t xml:space="preserve">, </w:t>
-      </w:r>
-      <w:r>
-        <w:rPr>
-          <w:rStyle w:val="StringTok"/>
-        </w:rPr>
-        <w:t xml:space="preserve">"AB-NW-SAM-2024-5-4"</w:t>
-      </w:r>
-      <w:r>
-        <w:rPr>
-          <w:rStyle w:val="NormalTok"/>
-        </w:rPr>
-        <w:t xml:space="preserve">,</w:t>
-      </w:r>
-      <w:r>
-        <w:br/>
-      </w:r>
-      <w:r>
-        <w:rPr>
-          <w:rStyle w:val="NormalTok"/>
-        </w:rPr>
-        <w:t xml:space="preserve">            </w:t>
-      </w:r>
-      <w:r>
-        <w:rPr>
-          <w:rStyle w:val="StringTok"/>
-        </w:rPr>
-        <w:t xml:space="preserve">"AB-NW-SAM-2024-5-5"</w:t>
-      </w:r>
-      <w:r>
-        <w:rPr>
-          <w:rStyle w:val="NormalTok"/>
-        </w:rPr>
-        <w:t xml:space="preserve">, </w:t>
-      </w:r>
-      <w:r>
-        <w:rPr>
-          <w:rStyle w:val="StringTok"/>
-        </w:rPr>
-        <w:t xml:space="preserve">"AB-NW-SAM-2024-5-6"</w:t>
-      </w:r>
-      <w:r>
-        <w:rPr>
-          <w:rStyle w:val="NormalTok"/>
-        </w:rPr>
-        <w:t xml:space="preserve">, </w:t>
-      </w:r>
-      <w:r>
-        <w:rPr>
-          <w:rStyle w:val="StringTok"/>
-        </w:rPr>
-        <w:t xml:space="preserve">"AB-NW-SAM-2024-5-7"</w:t>
-      </w:r>
-      <w:r>
-        <w:rPr>
-          <w:rStyle w:val="NormalTok"/>
-        </w:rPr>
-        <w:t xml:space="preserve">, </w:t>
-      </w:r>
-      <w:r>
-        <w:rPr>
-          <w:rStyle w:val="StringTok"/>
-        </w:rPr>
-        <w:t xml:space="preserve">"AB-NW-SAM-2024-5-8"</w:t>
-      </w:r>
-      <w:r>
-        <w:rPr>
-          <w:rStyle w:val="NormalTok"/>
-        </w:rPr>
-        <w:t xml:space="preserve">,</w:t>
-      </w:r>
-      <w:r>
-        <w:br/>
-      </w:r>
-      <w:r>
-        <w:rPr>
-          <w:rStyle w:val="NormalTok"/>
-        </w:rPr>
-        <w:t xml:space="preserve">            </w:t>
-      </w:r>
-      <w:r>
-        <w:rPr>
-          <w:rStyle w:val="StringTok"/>
-        </w:rPr>
-        <w:t xml:space="preserve">"AB-NW-SAM-2024-5-9"</w:t>
-      </w:r>
-      <w:r>
-        <w:rPr>
-          <w:rStyle w:val="NormalTok"/>
-        </w:rPr>
-        <w:t xml:space="preserve">, </w:t>
-      </w:r>
-      <w:r>
-        <w:rPr>
-          <w:rStyle w:val="StringTok"/>
-        </w:rPr>
-        <w:t xml:space="preserve">"AB-NW-SAM-2024-5-10"</w:t>
-      </w:r>
-      <w:r>
-        <w:rPr>
-          <w:rStyle w:val="NormalTok"/>
-        </w:rPr>
-        <w:t xml:space="preserve">,</w:t>
-      </w:r>
-      <w:r>
-        <w:rPr>
-          <w:rStyle w:val="StringTok"/>
-        </w:rPr>
-        <w:t xml:space="preserve">"AB-NW-SAM-2024-5-13"</w:t>
-      </w:r>
-      <w:r>
-        <w:rPr>
-          <w:rStyle w:val="NormalTok"/>
-        </w:rPr>
-        <w:t xml:space="preserve">, </w:t>
-      </w:r>
-      <w:r>
-        <w:rPr>
-          <w:rStyle w:val="StringTok"/>
-        </w:rPr>
-        <w:t xml:space="preserve">"AB-NW-SAM-2024-5-18"</w:t>
-      </w:r>
-      <w:r>
-        <w:rPr>
-          <w:rStyle w:val="NormalTok"/>
-        </w:rPr>
-        <w:t xml:space="preserve">)</w:t>
-      </w:r>
-      <w:r>
-        <w:br/>
-      </w:r>
-      <w:r>
-        <w:rPr>
-          <w:rStyle w:val="NormalTok"/>
-        </w:rPr>
-        <w:t xml:space="preserve">models </w:t>
-      </w:r>
-      <w:r>
-        <w:rPr>
-          <w:rStyle w:val="OtherTok"/>
-        </w:rPr>
-        <w:t xml:space="preserve">&lt;-</w:t>
-      </w:r>
-      <w:r>
-        <w:rPr>
-          <w:rStyle w:val="NormalTok"/>
-        </w:rPr>
-        <w:t xml:space="preserve"> </w:t>
-      </w:r>
-      <w:r>
-        <w:rPr>
-          <w:rStyle w:val="FunctionTok"/>
-        </w:rPr>
-        <w:t xml:space="preserve">makelist</w:t>
-      </w:r>
-      <w:r>
-        <w:rPr>
-          <w:rStyle w:val="NormalTok"/>
-        </w:rPr>
-        <w:t xml:space="preserve">(scenes)</w:t>
-      </w:r>
-      <w:r>
-        <w:br/>
-      </w:r>
-      <w:r>
-        <w:rPr>
-          <w:rStyle w:val="NormalTok"/>
-        </w:rPr>
-        <w:t xml:space="preserve">count </w:t>
-      </w:r>
-      <w:r>
-        <w:rPr>
-          <w:rStyle w:val="OtherTok"/>
-        </w:rPr>
-        <w:t xml:space="preserve">&lt;-</w:t>
-      </w:r>
-      <w:r>
-        <w:rPr>
-          <w:rStyle w:val="NormalTok"/>
-        </w:rPr>
-        <w:t xml:space="preserve"> </w:t>
-      </w:r>
-      <w:r>
-        <w:rPr>
-          <w:rStyle w:val="DecValTok"/>
-        </w:rPr>
-        <w:t xml:space="preserve">0</w:t>
-      </w:r>
-      <w:r>
-        <w:br/>
-      </w:r>
-      <w:r>
-        <w:br/>
-      </w:r>
-      <w:r>
-        <w:rPr>
-          <w:rStyle w:val="CommentTok"/>
-        </w:rPr>
-        <w:t xml:space="preserve"># Run model across each site for sexes combined</w:t>
-      </w:r>
-      <w:r>
-        <w:br/>
-      </w:r>
-      <w:r>
-        <w:rPr>
-          <w:rStyle w:val="ControlFlowTok"/>
-        </w:rPr>
-        <w:t xml:space="preserve">for</w:t>
-      </w:r>
-      <w:r>
-        <w:rPr>
-          <w:rStyle w:val="NormalTok"/>
-        </w:rPr>
-        <w:t xml:space="preserve"> (i </w:t>
-      </w:r>
-      <w:r>
-        <w:rPr>
-          <w:rStyle w:val="ControlFlowTok"/>
-        </w:rPr>
-        <w:t xml:space="preserve">in</w:t>
-      </w:r>
-      <w:r>
-        <w:rPr>
-          <w:rStyle w:val="NormalTok"/>
-        </w:rPr>
-        <w:t xml:space="preserve"> </w:t>
-      </w:r>
-      <w:r>
-        <w:rPr>
-          <w:rStyle w:val="DecValTok"/>
-        </w:rPr>
-        <w:t xml:space="preserve">1</w:t>
-      </w:r>
-      <w:r>
-        <w:rPr>
-          <w:rStyle w:val="SpecialCharTok"/>
-        </w:rPr>
-        <w:t xml:space="preserve">:</w:t>
-      </w:r>
-      <w:r>
-        <w:rPr>
-          <w:rStyle w:val="NormalTok"/>
-        </w:rPr>
-        <w:t xml:space="preserve">nsite) { </w:t>
-      </w:r>
-      <w:r>
-        <w:rPr>
-          <w:rStyle w:val="CommentTok"/>
-        </w:rPr>
-        <w:t xml:space="preserve">#  i = 1</w:t>
-      </w:r>
-      <w:r>
-        <w:br/>
-      </w:r>
-      <w:r>
-        <w:rPr>
-          <w:rStyle w:val="NormalTok"/>
-        </w:rPr>
-        <w:t xml:space="preserve">    count </w:t>
-      </w:r>
-      <w:r>
-        <w:rPr>
-          <w:rStyle w:val="OtherTok"/>
-        </w:rPr>
-        <w:t xml:space="preserve">&lt;-</w:t>
-      </w:r>
-      <w:r>
-        <w:rPr>
-          <w:rStyle w:val="NormalTok"/>
-        </w:rPr>
-        <w:t xml:space="preserve"> count </w:t>
-      </w:r>
-      <w:r>
-        <w:rPr>
-          <w:rStyle w:val="SpecialCharTok"/>
-        </w:rPr>
-        <w:t xml:space="preserve">+</w:t>
-      </w:r>
-      <w:r>
-        <w:rPr>
-          <w:rStyle w:val="NormalTok"/>
-        </w:rPr>
-        <w:t xml:space="preserve"> </w:t>
-      </w:r>
-      <w:r>
-        <w:rPr>
-          <w:rStyle w:val="DecValTok"/>
-        </w:rPr>
-        <w:t xml:space="preserve">1</w:t>
-      </w:r>
-      <w:r>
-        <w:br/>
-      </w:r>
-      <w:r>
-        <w:rPr>
-          <w:rStyle w:val="NormalTok"/>
-        </w:rPr>
-        <w:t xml:space="preserve">    picksite </w:t>
-      </w:r>
-      <w:r>
-        <w:rPr>
-          <w:rStyle w:val="OtherTok"/>
-        </w:rPr>
-        <w:t xml:space="preserve">&lt;-</w:t>
-      </w:r>
-      <w:r>
-        <w:rPr>
-          <w:rStyle w:val="NormalTok"/>
-        </w:rPr>
-        <w:t xml:space="preserve"> </w:t>
-      </w:r>
-      <w:r>
-        <w:rPr>
-          <w:rStyle w:val="FunctionTok"/>
-        </w:rPr>
-        <w:t xml:space="preserve">which</w:t>
-      </w:r>
-      <w:r>
-        <w:rPr>
-          <w:rStyle w:val="NormalTok"/>
-        </w:rPr>
-        <w:t xml:space="preserve">(tas_ab</w:t>
-      </w:r>
-      <w:r>
-        <w:rPr>
-          <w:rStyle w:val="SpecialCharTok"/>
-        </w:rPr>
-        <w:t xml:space="preserve">$</w:t>
-      </w:r>
-      <w:r>
-        <w:rPr>
-          <w:rStyle w:val="NormalTok"/>
-        </w:rPr>
-        <w:t xml:space="preserve">site </w:t>
-      </w:r>
-      <w:r>
-        <w:rPr>
-          <w:rStyle w:val="SpecialCharTok"/>
-        </w:rPr>
-        <w:t xml:space="preserve">==</w:t>
-      </w:r>
-      <w:r>
-        <w:rPr>
-          <w:rStyle w:val="NormalTok"/>
-        </w:rPr>
-        <w:t xml:space="preserve"> sites[i])</w:t>
-      </w:r>
-      <w:r>
-        <w:br/>
-      </w:r>
-      <w:r>
-        <w:rPr>
-          <w:rStyle w:val="NormalTok"/>
-        </w:rPr>
-        <w:t xml:space="preserve">    models[[count]] </w:t>
-      </w:r>
-      <w:r>
-        <w:rPr>
-          <w:rStyle w:val="OtherTok"/>
-        </w:rPr>
-        <w:t xml:space="preserve">&lt;-</w:t>
-      </w:r>
-      <w:r>
-        <w:rPr>
-          <w:rStyle w:val="NormalTok"/>
-        </w:rPr>
-        <w:t xml:space="preserve"> </w:t>
-      </w:r>
-      <w:r>
-        <w:rPr>
-          <w:rStyle w:val="FunctionTok"/>
-        </w:rPr>
-        <w:t xml:space="preserve">fitmaturity</w:t>
-      </w:r>
-      <w:r>
-        <w:rPr>
-          <w:rStyle w:val="NormalTok"/>
-        </w:rPr>
-        <w:t xml:space="preserve">(tas_ab[picksite,],</w:t>
-      </w:r>
-      <w:r>
-        <w:br/>
-      </w:r>
-      <w:r>
-        <w:rPr>
-          <w:rStyle w:val="NormalTok"/>
-        </w:rPr>
-        <w:t xml:space="preserve">                                   </w:t>
-      </w:r>
-      <w:r>
-        <w:rPr>
-          <w:rStyle w:val="AttributeTok"/>
-        </w:rPr>
-        <w:t xml:space="preserve">length=</w:t>
-      </w:r>
-      <w:r>
-        <w:rPr>
-          <w:rStyle w:val="StringTok"/>
-        </w:rPr>
-        <w:t xml:space="preserve">"length"</w:t>
-      </w:r>
-      <w:r>
-        <w:rPr>
-          <w:rStyle w:val="NormalTok"/>
-        </w:rPr>
-        <w:t xml:space="preserve">,</w:t>
-      </w:r>
-      <w:r>
-        <w:rPr>
-          <w:rStyle w:val="AttributeTok"/>
-        </w:rPr>
-        <w:t xml:space="preserve">mature=</w:t>
-      </w:r>
-      <w:r>
-        <w:rPr>
-          <w:rStyle w:val="StringTok"/>
-        </w:rPr>
-        <w:t xml:space="preserve">"mature"</w:t>
-      </w:r>
-      <w:r>
-        <w:rPr>
-          <w:rStyle w:val="NormalTok"/>
-        </w:rPr>
-        <w:t xml:space="preserve">,</w:t>
-      </w:r>
-      <w:r>
-        <w:rPr>
-          <w:rStyle w:val="AttributeTok"/>
-        </w:rPr>
-        <w:t xml:space="preserve">lower=</w:t>
-      </w:r>
-      <w:r>
-        <w:rPr>
-          <w:rStyle w:val="DecValTok"/>
-        </w:rPr>
-        <w:t xml:space="preserve">50</w:t>
-      </w:r>
-      <w:r>
-        <w:rPr>
-          <w:rStyle w:val="NormalTok"/>
-        </w:rPr>
-        <w:t xml:space="preserve">,</w:t>
-      </w:r>
-      <w:r>
-        <w:rPr>
-          <w:rStyle w:val="AttributeTok"/>
-        </w:rPr>
-        <w:t xml:space="preserve">upper=</w:t>
-      </w:r>
-      <w:r>
-        <w:rPr>
-          <w:rStyle w:val="DecValTok"/>
-        </w:rPr>
-        <w:t xml:space="preserve">160</w:t>
-      </w:r>
-      <w:r>
-        <w:rPr>
-          <w:rStyle w:val="NormalTok"/>
-        </w:rPr>
-        <w:t xml:space="preserve">)</w:t>
-      </w:r>
-      <w:r>
-        <w:br/>
-      </w:r>
-      <w:r>
-        <w:rPr>
-          <w:rStyle w:val="NormalTok"/>
-        </w:rPr>
-        <w:t xml:space="preserve">  }</w:t>
-      </w:r>
-      <w:r>
-        <w:br/>
-      </w:r>
-      <w:r>
-        <w:br/>
-      </w:r>
-      <w:r>
-        <w:rPr>
-          <w:rStyle w:val="FunctionTok"/>
-        </w:rPr>
-        <w:t xml:space="preserve">str1</w:t>
-      </w:r>
-      <w:r>
-        <w:rPr>
-          <w:rStyle w:val="NormalTok"/>
-        </w:rPr>
-        <w:t xml:space="preserve">(models)</w:t>
-      </w:r>
-    </w:p>
-    <w:p>
-      <w:pPr>
-        <w:pStyle w:val="SourceCode"/>
-      </w:pPr>
-      <w:r>
-        <w:rPr>
-          <w:rStyle w:val="VerbatimChar"/>
-        </w:rPr>
-        <w:t xml:space="preserve">List of 12</w:t>
-      </w:r>
-      <w:r>
-        <w:br/>
-      </w:r>
-      <w:r>
-        <w:rPr>
-          <w:rStyle w:val="VerbatimChar"/>
-        </w:rPr>
-        <w:t xml:space="preserve"> $ AB-NW-SAM-2024-5-1 :List of 4</w:t>
-      </w:r>
-      <w:r>
-        <w:br/>
-      </w:r>
-      <w:r>
-        <w:rPr>
-          <w:rStyle w:val="VerbatimChar"/>
-        </w:rPr>
-        <w:t xml:space="preserve"> $ AB-NW-SAM-2024-5-2 :List of 4</w:t>
-      </w:r>
-      <w:r>
-        <w:br/>
-      </w:r>
-      <w:r>
-        <w:rPr>
-          <w:rStyle w:val="VerbatimChar"/>
-        </w:rPr>
-        <w:t xml:space="preserve"> $ AB-NW-SAM-2024-5-3 :List of 4</w:t>
-      </w:r>
-      <w:r>
-        <w:br/>
-      </w:r>
-      <w:r>
-        <w:rPr>
-          <w:rStyle w:val="VerbatimChar"/>
-        </w:rPr>
-        <w:t xml:space="preserve"> $ AB-NW-SAM-2024-5-4 :List of 4</w:t>
-      </w:r>
-      <w:r>
-        <w:br/>
-      </w:r>
-      <w:r>
-        <w:rPr>
-          <w:rStyle w:val="VerbatimChar"/>
-        </w:rPr>
-        <w:t xml:space="preserve"> $ AB-NW-SAM-2024-5-5 :List of 4</w:t>
-      </w:r>
-      <w:r>
-        <w:br/>
-      </w:r>
-      <w:r>
-        <w:rPr>
-          <w:rStyle w:val="VerbatimChar"/>
-        </w:rPr>
-        <w:t xml:space="preserve"> $ AB-NW-SAM-2024-5-6 :List of 4</w:t>
-      </w:r>
-      <w:r>
-        <w:br/>
-      </w:r>
-      <w:r>
-        <w:rPr>
-          <w:rStyle w:val="VerbatimChar"/>
-        </w:rPr>
-        <w:t xml:space="preserve"> $ AB-NW-SAM-2024-5-7 :List of 4</w:t>
-      </w:r>
-      <w:r>
-        <w:br/>
-      </w:r>
-      <w:r>
-        <w:rPr>
-          <w:rStyle w:val="VerbatimChar"/>
-        </w:rPr>
-        <w:t xml:space="preserve"> $ AB-NW-SAM-2024-5-8 :List of 4</w:t>
-      </w:r>
-      <w:r>
-        <w:br/>
-      </w:r>
-      <w:r>
-        <w:rPr>
-          <w:rStyle w:val="VerbatimChar"/>
-        </w:rPr>
-        <w:t xml:space="preserve"> $ AB-NW-SAM-2024-5-9 :List of 4</w:t>
-      </w:r>
-      <w:r>
-        <w:br/>
-      </w:r>
-      <w:r>
-        <w:rPr>
-          <w:rStyle w:val="VerbatimChar"/>
-        </w:rPr>
-        <w:t xml:space="preserve"> $ AB-NW-SAM-2024-5-10:List of 4</w:t>
-      </w:r>
-      <w:r>
-        <w:br/>
-      </w:r>
-      <w:r>
-        <w:rPr>
-          <w:rStyle w:val="VerbatimChar"/>
-        </w:rPr>
-        <w:t xml:space="preserve"> $ AB-NW-SAM-2024-5-13:List of 4</w:t>
+        <w:t xml:space="preserve"> $ AB-NW-SAM-2024-5-17:List of 4</w:t>
       </w:r>
       <w:r>
         <w:br/>
@@ -2822,7 +2904,7 @@
       <w:tr>
         <w:tc>
           <w:tcPr/>
-          <w:bookmarkStart w:id="39" w:name="fig-prop-mature-1"/>
+          <w:bookmarkStart w:id="42" w:name="fig-prop-mature-1"/>
           <w:p>
             <w:pPr>
               <w:pStyle w:val="Compact"/>
@@ -2833,18 +2915,18 @@
                 <wp:inline>
                   <wp:extent cx="4620126" cy="3696101"/>
                   <wp:effectExtent b="0" l="0" r="0" t="0"/>
-                  <wp:docPr descr="" title="" id="37" name="Picture"/>
+                  <wp:docPr descr="" title="" id="40" name="Picture"/>
                   <a:graphic>
                     <a:graphicData uri="http://schemas.openxmlformats.org/drawingml/2006/picture">
                       <pic:pic>
                         <pic:nvPicPr>
-                          <pic:cNvPr descr="NW_SAM_files/figure-docx/fig-prop-mature-1.png" id="38" name="Picture"/>
+                          <pic:cNvPr descr="NW_SAM_files/figure-docx/fig-prop-mature-1.png" id="41" name="Picture"/>
                           <pic:cNvPicPr>
                             <a:picLocks noChangeArrowheads="1" noChangeAspect="1"/>
                           </pic:cNvPicPr>
                         </pic:nvPicPr>
                         <pic:blipFill>
-                          <a:blip r:embed="rId36"/>
+                          <a:blip r:embed="rId39"/>
                           <a:stretch>
                             <a:fillRect/>
                           </a:stretch>
@@ -2884,7 +2966,7 @@
               <w:t xml:space="preserve">Figure 1: Proportion mature at length for blacklip abalone maturity data at each surveyed site in Block 5 (NW Tasmania) in 2025. Length at 50% maturity is indicated by the green vertical line, and sample size is presented in the top-left corner of the plot.</w:t>
             </w:r>
           </w:p>
-          <w:bookmarkEnd w:id="39"/>
+          <w:bookmarkEnd w:id="42"/>
         </w:tc>
       </w:tr>
     </w:tbl>
@@ -2902,7 +2984,7 @@
       <w:tr>
         <w:tc>
           <w:tcPr/>
-          <w:bookmarkStart w:id="43" w:name="fig-prop-mature-2"/>
+          <w:bookmarkStart w:id="46" w:name="fig-prop-mature-2"/>
           <w:p>
             <w:pPr>
               <w:pStyle w:val="Compact"/>
@@ -2913,18 +2995,18 @@
                 <wp:inline>
                   <wp:extent cx="4620126" cy="3696101"/>
                   <wp:effectExtent b="0" l="0" r="0" t="0"/>
-                  <wp:docPr descr="" title="" id="41" name="Picture"/>
+                  <wp:docPr descr="" title="" id="44" name="Picture"/>
                   <a:graphic>
                     <a:graphicData uri="http://schemas.openxmlformats.org/drawingml/2006/picture">
                       <pic:pic>
                         <pic:nvPicPr>
-                          <pic:cNvPr descr="NW_SAM_files/figure-docx/fig-prop-mature-2.png" id="42" name="Picture"/>
+                          <pic:cNvPr descr="NW_SAM_files/figure-docx/fig-prop-mature-2.png" id="45" name="Picture"/>
                           <pic:cNvPicPr>
                             <a:picLocks noChangeArrowheads="1" noChangeAspect="1"/>
                           </pic:cNvPicPr>
                         </pic:nvPicPr>
                         <pic:blipFill>
-                          <a:blip r:embed="rId40"/>
+                          <a:blip r:embed="rId43"/>
                           <a:stretch>
                             <a:fillRect/>
                           </a:stretch>
@@ -2964,7 +3046,7 @@
               <w:t xml:space="preserve">Figure 2: Proportion mature at length for blacklip abalone maturity data at each surveyed site in Block 5 (NW Tasmania) in 2025. Length at 50% maturity is indicated by the green vertical line, and sample size is presented in the top-left corner of the plot.</w:t>
             </w:r>
           </w:p>
-          <w:bookmarkEnd w:id="43"/>
+          <w:bookmarkEnd w:id="46"/>
         </w:tc>
       </w:tr>
     </w:tbl>
@@ -2982,7 +3064,7 @@
       <w:tr>
         <w:tc>
           <w:tcPr/>
-          <w:bookmarkStart w:id="47" w:name="fig-prop-mature-3"/>
+          <w:bookmarkStart w:id="50" w:name="fig-prop-mature-3"/>
           <w:p>
             <w:pPr>
               <w:pStyle w:val="Compact"/>
@@ -2993,18 +3075,18 @@
                 <wp:inline>
                   <wp:extent cx="4620126" cy="3696101"/>
                   <wp:effectExtent b="0" l="0" r="0" t="0"/>
-                  <wp:docPr descr="" title="" id="45" name="Picture"/>
+                  <wp:docPr descr="" title="" id="48" name="Picture"/>
                   <a:graphic>
                     <a:graphicData uri="http://schemas.openxmlformats.org/drawingml/2006/picture">
                       <pic:pic>
                         <pic:nvPicPr>
-                          <pic:cNvPr descr="NW_SAM_files/figure-docx/fig-prop-mature-3.png" id="46" name="Picture"/>
+                          <pic:cNvPr descr="NW_SAM_files/figure-docx/fig-prop-mature-3.png" id="49" name="Picture"/>
                           <pic:cNvPicPr>
                             <a:picLocks noChangeArrowheads="1" noChangeAspect="1"/>
                           </pic:cNvPicPr>
                         </pic:nvPicPr>
                         <pic:blipFill>
-                          <a:blip r:embed="rId44"/>
+                          <a:blip r:embed="rId47"/>
                           <a:stretch>
                             <a:fillRect/>
                           </a:stretch>
@@ -3044,18 +3126,55 @@
               <w:t xml:space="preserve">Figure 3: Proportion mature at length for blacklip abalone maturity data at each surveyed site in Block 5 (NW Tasmania) in 2025. Length at 50% maturity is indicated by the green vertical line, and sample size is presented in the top-left corner of the plot.</w:t>
             </w:r>
           </w:p>
-          <w:bookmarkEnd w:id="47"/>
+          <w:bookmarkEnd w:id="50"/>
         </w:tc>
       </w:tr>
     </w:tbl>
-    <w:bookmarkEnd w:id="48"/>
-    <w:bookmarkStart w:id="53" w:name="size-at-maturity-across-block"/>
+    <w:p>
+      <w:pPr>
+        <w:pStyle w:val="BodyText"/>
+      </w:pPr>
+      <w:r>
+        <w:t xml:space="preserve">There was a broad range in size-at-maturity across the 12 sampled sites, ranging from 96.6 mm at Site 10 to 122.2 mm at Site 6 (</w:t>
+      </w:r>
+      <w:r>
+        <w:rPr>
+          <w:bCs/>
+          <w:b/>
+        </w:rPr>
+        <w:t xml:space="preserve">?@fig-prop-mature</w:t>
+      </w:r>
+      <w:r>
+        <w:t xml:space="preserve">). This variation is consistent with our understanding of the spatial complexity and distinct population characteristics of abalone in this region of the fishery</w:t>
+      </w:r>
+    </w:p>
+    <w:bookmarkEnd w:id="51"/>
+    <w:bookmarkStart w:id="56" w:name="size-at-maturity-across-block"/>
     <w:p>
       <w:pPr>
         <w:pStyle w:val="Heading2"/>
       </w:pPr>
       <w:r>
         <w:t xml:space="preserve">Size-at-maturity across block</w:t>
+      </w:r>
+    </w:p>
+    <w:p>
+      <w:pPr>
+        <w:pStyle w:val="FirstParagraph"/>
+      </w:pPr>
+      <w:r>
+        <w:t xml:space="preserve">Preliminary analysis combining all sites sampled to data suggests that the overall size-at-maturity for Block 5 is approximately 109.3 mm (</w:t>
+      </w:r>
+      <w:hyperlink w:anchor="fig-prop-mature-block">
+        <w:r>
+          <w:rPr>
+            <w:rStyle w:val="Hyperlink"/>
+          </w:rPr>
+          <w:t xml:space="preserve">Figure 4</w:t>
+        </w:r>
+      </w:hyperlink>
+      <w:r>
+        <w:t xml:space="preserve">).</w:t>
       </w:r>
     </w:p>
     <w:p>
@@ -3419,7 +3538,7 @@
       <w:tr>
         <w:tc>
           <w:tcPr/>
-          <w:bookmarkStart w:id="52" w:name="fig-prop-mature-block"/>
+          <w:bookmarkStart w:id="55" w:name="fig-prop-mature-block"/>
           <w:p>
             <w:pPr>
               <w:pStyle w:val="Compact"/>
@@ -3430,18 +3549,18 @@
                 <wp:inline>
                   <wp:extent cx="4620126" cy="3696101"/>
                   <wp:effectExtent b="0" l="0" r="0" t="0"/>
-                  <wp:docPr descr="" title="" id="50" name="Picture"/>
+                  <wp:docPr descr="" title="" id="53" name="Picture"/>
                   <a:graphic>
                     <a:graphicData uri="http://schemas.openxmlformats.org/drawingml/2006/picture">
                       <pic:pic>
                         <pic:nvPicPr>
-                          <pic:cNvPr descr="NW_SAM_files/figure-docx/fig-prop-mature-block-1.png" id="51" name="Picture"/>
+                          <pic:cNvPr descr="NW_SAM_files/figure-docx/fig-prop-mature-block-1.png" id="54" name="Picture"/>
                           <pic:cNvPicPr>
                             <a:picLocks noChangeArrowheads="1" noChangeAspect="1"/>
                           </pic:cNvPicPr>
                         </pic:nvPicPr>
                         <pic:blipFill>
-                          <a:blip r:embed="rId49"/>
+                          <a:blip r:embed="rId52"/>
                           <a:stretch>
                             <a:fillRect/>
                           </a:stretch>
@@ -3481,13 +3600,13 @@
               <w:t xml:space="preserve">Figure 4: Proportion mature at length for blacklip abalone maturity data for Block 5 (NW Tasmania) in 2025. Length at 50% maturity is indicated by the green vertical line, and sample size is presented in the top-left corner of the plot.</w:t>
             </w:r>
           </w:p>
-          <w:bookmarkEnd w:id="52"/>
+          <w:bookmarkEnd w:id="55"/>
         </w:tc>
       </w:tr>
     </w:tbl>
-    <w:bookmarkEnd w:id="53"/>
-    <w:bookmarkEnd w:id="54"/>
-    <w:bookmarkStart w:id="65" w:name="shellology-maturity-status"/>
+    <w:bookmarkEnd w:id="56"/>
+    <w:bookmarkEnd w:id="57"/>
+    <w:bookmarkStart w:id="68" w:name="shellology-maturity-status"/>
     <w:p>
       <w:pPr>
         <w:pStyle w:val="Heading1"/>
@@ -3496,7 +3615,30 @@
         <w:t xml:space="preserve">Shellology maturity status</w:t>
       </w:r>
     </w:p>
-    <w:bookmarkStart w:id="59" w:name="internal-shell-scaring-vs-maturity"/>
+    <w:p>
+      <w:pPr>
+        <w:pStyle w:val="FirstParagraph"/>
+      </w:pPr>
+      <w:r>
+        <w:t xml:space="preserve">The following analyses were conducted as part of the collaborative AIDF project,</w:t>
+      </w:r>
+      <w:r>
+        <w:t xml:space="preserve"> </w:t>
+      </w:r>
+      <w:r>
+        <w:t xml:space="preserve">‘</w:t>
+      </w:r>
+      <w:r>
+        <w:t xml:space="preserve">Assessing the Potential of SPR Methods to Improve Fishery Assessments and Management Decisions</w:t>
+      </w:r>
+      <w:r>
+        <w:t xml:space="preserve">’</w:t>
+      </w:r>
+      <w:r>
+        <w:t xml:space="preserve">, sub-contracted to Dr Jeremy Prince.</w:t>
+      </w:r>
+    </w:p>
+    <w:bookmarkStart w:id="62" w:name="internal-shell-scaring-vs-maturity"/>
     <w:p>
       <w:pPr>
         <w:pStyle w:val="Heading2"/>
@@ -3617,7 +3759,7 @@
       <w:tr>
         <w:tc>
           <w:tcPr/>
-          <w:bookmarkStart w:id="58" w:name="fig-int-shell-count"/>
+          <w:bookmarkStart w:id="61" w:name="fig-int-shell-count"/>
           <w:p>
             <w:pPr>
               <w:pStyle w:val="Compact"/>
@@ -3628,18 +3770,18 @@
                 <wp:inline>
                   <wp:extent cx="4620126" cy="3696101"/>
                   <wp:effectExtent b="0" l="0" r="0" t="0"/>
-                  <wp:docPr descr="" title="" id="56" name="Picture"/>
+                  <wp:docPr descr="" title="" id="59" name="Picture"/>
                   <a:graphic>
                     <a:graphicData uri="http://schemas.openxmlformats.org/drawingml/2006/picture">
                       <pic:pic>
                         <pic:nvPicPr>
-                          <pic:cNvPr descr="NW_SAM_files/figure-docx/fig-int-shell-count-1.png" id="57" name="Picture"/>
+                          <pic:cNvPr descr="NW_SAM_files/figure-docx/fig-int-shell-count-1.png" id="60" name="Picture"/>
                           <pic:cNvPicPr>
                             <a:picLocks noChangeArrowheads="1" noChangeAspect="1"/>
                           </pic:cNvPicPr>
                         </pic:nvPicPr>
                         <pic:blipFill>
-                          <a:blip r:embed="rId55"/>
+                          <a:blip r:embed="rId58"/>
                           <a:stretch>
                             <a:fillRect/>
                           </a:stretch>
@@ -3679,12 +3821,31 @@
               <w:t xml:space="preserve">Figure 5: Total count of abalone for each internal shell classification from specimens sampled in Block 5 (NW Tasmania) in 2025.</w:t>
             </w:r>
           </w:p>
-          <w:bookmarkEnd w:id="58"/>
+          <w:bookmarkEnd w:id="61"/>
         </w:tc>
       </w:tr>
     </w:tbl>
-    <w:bookmarkEnd w:id="59"/>
-    <w:bookmarkStart w:id="64" w:name="external-shell-appearance-vs-maturity"/>
+    <w:p>
+      <w:pPr>
+        <w:pStyle w:val="BodyText"/>
+      </w:pPr>
+      <w:r>
+        <w:t xml:space="preserve">Preliminary observations of internal shell condition suggest that scarring and secondary deposition become increasingly evident with maturation, supporting its potential use as an indicator of reproductive status (</w:t>
+      </w:r>
+      <w:hyperlink w:anchor="fig-int-shell-count">
+        <w:r>
+          <w:rPr>
+            <w:rStyle w:val="Hyperlink"/>
+          </w:rPr>
+          <w:t xml:space="preserve">Figure 5</w:t>
+        </w:r>
+      </w:hyperlink>
+      <w:r>
+        <w:t xml:space="preserve">). However, it is important to note that this remains a destructive sampling method, requiring animals to be removed from their shells to assess internal shell features.</w:t>
+      </w:r>
+    </w:p>
+    <w:bookmarkEnd w:id="62"/>
+    <w:bookmarkStart w:id="67" w:name="external-shell-appearance-vs-maturity"/>
     <w:p>
       <w:pPr>
         <w:pStyle w:val="Heading2"/>
@@ -3817,7 +3978,7 @@
       <w:tr>
         <w:tc>
           <w:tcPr/>
-          <w:bookmarkStart w:id="63" w:name="fig-ext-shell-count"/>
+          <w:bookmarkStart w:id="66" w:name="fig-ext-shell-count"/>
           <w:p>
             <w:pPr>
               <w:pStyle w:val="Compact"/>
@@ -3828,18 +3989,18 @@
                 <wp:inline>
                   <wp:extent cx="4620126" cy="3696101"/>
                   <wp:effectExtent b="0" l="0" r="0" t="0"/>
-                  <wp:docPr descr="" title="" id="61" name="Picture"/>
+                  <wp:docPr descr="" title="" id="64" name="Picture"/>
                   <a:graphic>
                     <a:graphicData uri="http://schemas.openxmlformats.org/drawingml/2006/picture">
                       <pic:pic>
                         <pic:nvPicPr>
-                          <pic:cNvPr descr="NW_SAM_files/figure-docx/fig-ext-shell-count-1.png" id="62" name="Picture"/>
+                          <pic:cNvPr descr="NW_SAM_files/figure-docx/fig-ext-shell-count-1.png" id="65" name="Picture"/>
                           <pic:cNvPicPr>
                             <a:picLocks noChangeArrowheads="1" noChangeAspect="1"/>
                           </pic:cNvPicPr>
                         </pic:nvPicPr>
                         <pic:blipFill>
-                          <a:blip r:embed="rId60"/>
+                          <a:blip r:embed="rId63"/>
                           <a:stretch>
                             <a:fillRect/>
                           </a:stretch>
@@ -3879,12 +4040,65 @@
               <w:t xml:space="preserve">Figure 6: Total count of abalone for each external shell classification from specimens sampled in Block 5 (NW Tasmania) in 2025.</w:t>
             </w:r>
           </w:p>
-          <w:bookmarkEnd w:id="63"/>
+          <w:bookmarkEnd w:id="66"/>
         </w:tc>
       </w:tr>
     </w:tbl>
-    <w:bookmarkEnd w:id="64"/>
-    <w:bookmarkEnd w:id="65"/>
+    <w:p>
+      <w:pPr>
+        <w:pStyle w:val="BodyText"/>
+      </w:pPr>
+      <w:r>
+        <w:t xml:space="preserve">Preliminary observations align with our understanding of emergence patterns, with immature juvenile abalone typically exhibiting clean external shells and minimal coralline growth or other fouling (</w:t>
+      </w:r>
+      <w:hyperlink w:anchor="fig-ext-shell-count">
+        <w:r>
+          <w:rPr>
+            <w:rStyle w:val="Hyperlink"/>
+          </w:rPr>
+          <w:t xml:space="preserve">Figure 6</w:t>
+        </w:r>
+      </w:hyperlink>
+      <w:r>
+        <w:t xml:space="preserve">). As animals mature, external fouling becomes increasingly apparent, supporting its potential use as a non-destructive macroscopic indicator of reproductive condition.</w:t>
+      </w:r>
+    </w:p>
+    <w:bookmarkEnd w:id="67"/>
+    <w:bookmarkEnd w:id="68"/>
+    <w:bookmarkStart w:id="69" w:name="summary"/>
+    <w:p>
+      <w:pPr>
+        <w:pStyle w:val="Heading1"/>
+      </w:pPr>
+      <w:r>
+        <w:t xml:space="preserve">Summary</w:t>
+      </w:r>
+    </w:p>
+    <w:p>
+      <w:pPr>
+        <w:pStyle w:val="FirstParagraph"/>
+      </w:pPr>
+      <w:r>
+        <w:t xml:space="preserve">Preliminary analysis of data from the 12 sampled sites revealed clear variation in size-at-maturity across the block, consistent with our initial understanding of abalone population dynamics in the region. The inclusion of additional shell classification metrics has provided a complementary means of validating reproductive condition, which will be further explored as the project progresses.</w:t>
+      </w:r>
+    </w:p>
+    <w:p>
+      <w:pPr>
+        <w:pStyle w:val="BodyText"/>
+      </w:pPr>
+      <w:r>
+        <w:t xml:space="preserve">This work has now been incorporated into the broader AIRF 2023-64 project, which aims to examine abalone population dynamics across the region. The expanded scope includes additional size-at-maturity sampling, tagging and growth experiments, genetic and physiological assessments, and continued development of shell condition metrics to support SPR-based assessment approaches.</w:t>
+      </w:r>
+    </w:p>
+    <w:p>
+      <w:pPr>
+        <w:pStyle w:val="BodyText"/>
+      </w:pPr>
+      <w:r>
+        <w:t xml:space="preserve">Estimates of legal minimum length, defined as size-at-maturity plus three years of post-maturity growth, have not yet been updated, pending further data from ongoing tagging studies. These updates will form part of the broader project, which is currently underway and scheduled for completion by late 2026.</w:t>
+      </w:r>
+    </w:p>
+    <w:bookmarkEnd w:id="69"/>
     <w:sectPr>
       <w:pgSz w:h="16838" w:w="11906"/>
       <w:pgMar w:bottom="1440" w:footer="708" w:gutter="0" w:header="708" w:left="1440" w:right="1440" w:top="1440"/>

</xml_diff>